<commit_message>
Revisiones y Pruebas Generales.
</commit_message>
<xml_diff>
--- a/documentación/Pruebas y Revisiones.docx
+++ b/documentación/Pruebas y Revisiones.docx
@@ -26,9 +26,33 @@
         <w:t>Pruebas y Revisiones Generales</w:t>
       </w:r>
     </w:p>
+    <w:p>
+      <w:pPr>
+        <w:jc w:val="center"/>
+        <w:rPr>
+          <w:b/>
+          <w:bCs/>
+          <w:i/>
+          <w:iCs/>
+          <w:sz w:val="28"/>
+          <w:szCs w:val="28"/>
+        </w:rPr>
+      </w:pPr>
+      <w:r>
+        <w:rPr>
+          <w:b/>
+          <w:bCs/>
+          <w:i/>
+          <w:iCs/>
+          <w:sz w:val="28"/>
+          <w:szCs w:val="28"/>
+        </w:rPr>
+        <w:t>Revisión de Análisis de Riesgo:</w:t>
+      </w:r>
+    </w:p>
     <w:tbl>
       <w:tblPr>
-        <w:tblpPr w:leftFromText="141" w:rightFromText="141" w:vertAnchor="text" w:horzAnchor="margin" w:tblpX="-351" w:tblpY="654"/>
+        <w:tblpPr w:leftFromText="141" w:rightFromText="141" w:vertAnchor="text" w:horzAnchor="margin" w:tblpXSpec="center" w:tblpY="189"/>
         <w:tblW w:w="9923" w:type="dxa"/>
         <w:tblBorders>
           <w:top w:val="single" w:sz="4" w:space="0" w:color="auto"/>
@@ -473,16 +497,7 @@
                 <w:szCs w:val="24"/>
                 <w:lang w:val="es-ES_tradnl" w:eastAsia="ar-SA"/>
               </w:rPr>
-              <w:t>¿El Riesgo considerado</w:t>
-            </w:r>
-            <w:r>
-              <w:rPr>
-                <w:rFonts w:ascii="Tahoma" w:eastAsia="SimHei" w:hAnsi="Tahoma" w:cs="Tahoma"/>
-                <w:sz w:val="24"/>
-                <w:szCs w:val="24"/>
-                <w:lang w:val="es-ES_tradnl" w:eastAsia="ar-SA"/>
-              </w:rPr>
-              <w:t xml:space="preserve"> se puede llegar a concretar</w:t>
+              <w:t>¿El Riesgo considerado se puede llegar a concretar</w:t>
             </w:r>
           </w:p>
           <w:p>
@@ -508,16 +523,7 @@
                 <w:szCs w:val="24"/>
                 <w:lang w:val="es-ES_tradnl" w:eastAsia="ar-SA"/>
               </w:rPr>
-              <w:t>El riesgo considerando se cumpl</w:t>
-            </w:r>
-            <w:r>
-              <w:rPr>
-                <w:rFonts w:ascii="Tahoma" w:eastAsia="SimHei" w:hAnsi="Tahoma" w:cs="Tahoma"/>
-                <w:sz w:val="24"/>
-                <w:szCs w:val="24"/>
-                <w:lang w:val="es-ES_tradnl" w:eastAsia="ar-SA"/>
-              </w:rPr>
-              <w:t>e en cierta medida, ya que no se tiene un conocimiento de forma profesional del lenguaje utilizado.</w:t>
+              <w:t>El riesgo considerando se cumple en cierta medida, ya que no se tiene un conocimiento de forma profesional del lenguaje utilizado.</w:t>
             </w:r>
           </w:p>
           <w:p>
@@ -683,34 +689,7 @@
                 <w:szCs w:val="24"/>
                 <w:lang w:val="es-ES_tradnl" w:eastAsia="ar-SA"/>
               </w:rPr>
-              <w:t xml:space="preserve">Se </w:t>
-            </w:r>
-            <w:r>
-              <w:rPr>
-                <w:rFonts w:ascii="Tahoma" w:eastAsia="SimHei" w:hAnsi="Tahoma" w:cs="Tahoma"/>
-                <w:sz w:val="24"/>
-                <w:szCs w:val="24"/>
-                <w:lang w:val="es-ES_tradnl" w:eastAsia="ar-SA"/>
-              </w:rPr>
-              <w:t>está</w:t>
-            </w:r>
-            <w:r>
-              <w:rPr>
-                <w:rFonts w:ascii="Tahoma" w:eastAsia="SimHei" w:hAnsi="Tahoma" w:cs="Tahoma"/>
-                <w:sz w:val="24"/>
-                <w:szCs w:val="24"/>
-                <w:lang w:val="es-ES_tradnl" w:eastAsia="ar-SA"/>
-              </w:rPr>
-              <w:t xml:space="preserve"> realizando el plan de contingencia especifica</w:t>
-            </w:r>
-            <w:r>
-              <w:rPr>
-                <w:rFonts w:ascii="Tahoma" w:eastAsia="SimHei" w:hAnsi="Tahoma" w:cs="Tahoma"/>
-                <w:sz w:val="24"/>
-                <w:szCs w:val="24"/>
-                <w:lang w:val="es-ES_tradnl" w:eastAsia="ar-SA"/>
-              </w:rPr>
-              <w:t>do.</w:t>
+              <w:t>Se está realizando el plan de contingencia especificado.</w:t>
             </w:r>
           </w:p>
           <w:p>
@@ -834,6 +813,763 @@
               </w:rPr>
               <w:t xml:space="preserve"> </w:t>
             </w:r>
+          </w:p>
+        </w:tc>
+      </w:tr>
+    </w:tbl>
+    <w:p/>
+    <w:p/>
+    <w:p/>
+    <w:p/>
+    <w:p/>
+    <w:p/>
+    <w:tbl>
+      <w:tblPr>
+        <w:tblpPr w:leftFromText="141" w:rightFromText="141" w:vertAnchor="text" w:horzAnchor="page" w:tblpX="823" w:tblpY="-695"/>
+        <w:tblW w:w="10740" w:type="dxa"/>
+        <w:tblBorders>
+          <w:top w:val="single" w:sz="4" w:space="0" w:color="auto"/>
+          <w:left w:val="single" w:sz="4" w:space="0" w:color="auto"/>
+          <w:bottom w:val="single" w:sz="4" w:space="0" w:color="auto"/>
+          <w:right w:val="single" w:sz="4" w:space="0" w:color="auto"/>
+          <w:insideH w:val="single" w:sz="4" w:space="0" w:color="auto"/>
+          <w:insideV w:val="single" w:sz="4" w:space="0" w:color="auto"/>
+        </w:tblBorders>
+        <w:tblLook w:val="01E0"/>
+      </w:tblPr>
+      <w:tblGrid>
+        <w:gridCol w:w="5990"/>
+        <w:gridCol w:w="4750"/>
+      </w:tblGrid>
+      <w:tr>
+        <w:trPr>
+          <w:trHeight w:val="351"/>
+        </w:trPr>
+        <w:tc>
+          <w:tcPr>
+            <w:tcW w:w="10740" w:type="dxa"/>
+            <w:gridSpan w:val="2"/>
+            <w:shd w:val="clear" w:color="auto" w:fill="4BACC6"/>
+          </w:tcPr>
+          <w:p>
+            <w:pPr>
+              <w:pStyle w:val="Encabezado"/>
+              <w:tabs>
+                <w:tab w:val="left" w:pos="2822"/>
+              </w:tabs>
+              <w:jc w:val="both"/>
+              <w:rPr>
+                <w:rFonts w:ascii="Tahoma" w:eastAsia="SimHei" w:hAnsi="Tahoma" w:cs="Tahoma"/>
+                <w:b/>
+                <w:bCs/>
+                <w:sz w:val="24"/>
+                <w:szCs w:val="24"/>
+                <w:lang w:val="es-ES_tradnl" w:eastAsia="ar-SA"/>
+              </w:rPr>
+            </w:pPr>
+            <w:r>
+              <w:rPr>
+                <w:rFonts w:ascii="Tahoma" w:eastAsia="SimHei" w:hAnsi="Tahoma" w:cs="Tahoma"/>
+                <w:b/>
+                <w:bCs/>
+                <w:sz w:val="24"/>
+                <w:szCs w:val="24"/>
+                <w:lang w:val="es-ES_tradnl" w:eastAsia="ar-SA"/>
+              </w:rPr>
+              <w:lastRenderedPageBreak/>
+              <w:t>Tipo de Revisión: de Análisis de R</w:t>
+            </w:r>
+            <w:r>
+              <w:rPr>
+                <w:rFonts w:ascii="Tahoma" w:eastAsia="SimHei" w:hAnsi="Tahoma" w:cs="Tahoma"/>
+                <w:b/>
+                <w:bCs/>
+                <w:sz w:val="24"/>
+                <w:szCs w:val="24"/>
+                <w:lang w:val="es-ES_tradnl" w:eastAsia="ar-SA"/>
+              </w:rPr>
+              <w:t>iesgo</w:t>
+            </w:r>
+          </w:p>
+        </w:tc>
+      </w:tr>
+      <w:tr>
+        <w:trPr>
+          <w:trHeight w:val="347"/>
+        </w:trPr>
+        <w:tc>
+          <w:tcPr>
+            <w:tcW w:w="5990" w:type="dxa"/>
+          </w:tcPr>
+          <w:p>
+            <w:pPr>
+              <w:pStyle w:val="Encabezado"/>
+              <w:tabs>
+                <w:tab w:val="left" w:pos="2108"/>
+                <w:tab w:val="right" w:pos="9602"/>
+              </w:tabs>
+              <w:rPr>
+                <w:rFonts w:ascii="Tahoma" w:eastAsia="SimHei" w:hAnsi="Tahoma" w:cs="Tahoma"/>
+                <w:sz w:val="24"/>
+                <w:szCs w:val="24"/>
+                <w:lang w:val="es-ES_tradnl" w:eastAsia="ar-SA"/>
+              </w:rPr>
+            </w:pPr>
+            <w:r>
+              <w:rPr>
+                <w:rFonts w:ascii="Tahoma" w:eastAsia="SimHei" w:hAnsi="Tahoma" w:cs="Tahoma"/>
+                <w:sz w:val="24"/>
+                <w:szCs w:val="24"/>
+                <w:lang w:val="es-ES_tradnl" w:eastAsia="ar-SA"/>
+              </w:rPr>
+              <w:t>Fecha de la revisión:</w:t>
+            </w:r>
+            <w:r>
+              <w:rPr>
+                <w:rFonts w:ascii="Tahoma" w:eastAsia="SimHei" w:hAnsi="Tahoma" w:cs="Tahoma"/>
+                <w:sz w:val="24"/>
+                <w:szCs w:val="24"/>
+                <w:lang w:val="es-ES_tradnl" w:eastAsia="ar-SA"/>
+              </w:rPr>
+              <w:t xml:space="preserve"> 17/05/2013</w:t>
+            </w:r>
+          </w:p>
+        </w:tc>
+        <w:tc>
+          <w:tcPr>
+            <w:tcW w:w="4750" w:type="dxa"/>
+          </w:tcPr>
+          <w:p>
+            <w:pPr>
+              <w:pStyle w:val="Encabezado"/>
+              <w:tabs>
+                <w:tab w:val="left" w:pos="2108"/>
+                <w:tab w:val="right" w:pos="9602"/>
+              </w:tabs>
+              <w:rPr>
+                <w:rFonts w:ascii="Tahoma" w:eastAsia="SimHei" w:hAnsi="Tahoma" w:cs="Tahoma"/>
+                <w:sz w:val="24"/>
+                <w:szCs w:val="24"/>
+                <w:lang w:val="es-ES_tradnl" w:eastAsia="ar-SA"/>
+              </w:rPr>
+            </w:pPr>
+            <w:r>
+              <w:rPr>
+                <w:rFonts w:ascii="Tahoma" w:eastAsia="SimHei" w:hAnsi="Tahoma" w:cs="Tahoma"/>
+                <w:sz w:val="24"/>
+                <w:szCs w:val="24"/>
+                <w:lang w:val="es-ES_tradnl" w:eastAsia="ar-SA"/>
+              </w:rPr>
+              <w:t>Hora:</w:t>
+            </w:r>
+            <w:r>
+              <w:rPr>
+                <w:rFonts w:ascii="Tahoma" w:eastAsia="SimHei" w:hAnsi="Tahoma" w:cs="Tahoma"/>
+                <w:sz w:val="24"/>
+                <w:szCs w:val="24"/>
+                <w:lang w:val="es-ES_tradnl" w:eastAsia="ar-SA"/>
+              </w:rPr>
+              <w:t xml:space="preserve"> 16hs.</w:t>
+            </w:r>
+          </w:p>
+        </w:tc>
+      </w:tr>
+      <w:tr>
+        <w:trPr>
+          <w:trHeight w:val="358"/>
+        </w:trPr>
+        <w:tc>
+          <w:tcPr>
+            <w:tcW w:w="10740" w:type="dxa"/>
+            <w:gridSpan w:val="2"/>
+          </w:tcPr>
+          <w:p>
+            <w:pPr>
+              <w:autoSpaceDE w:val="0"/>
+              <w:jc w:val="both"/>
+              <w:rPr>
+                <w:rFonts w:ascii="Tahoma" w:hAnsi="Tahoma" w:cs="Tahoma"/>
+                <w:b/>
+                <w:bCs/>
+                <w:sz w:val="24"/>
+                <w:szCs w:val="24"/>
+              </w:rPr>
+            </w:pPr>
+            <w:r>
+              <w:rPr>
+                <w:rFonts w:ascii="Tahoma" w:eastAsia="SimHei" w:hAnsi="Tahoma" w:cs="Tahoma"/>
+                <w:sz w:val="24"/>
+                <w:szCs w:val="24"/>
+                <w:lang w:val="es-ES_tradnl" w:eastAsia="ar-SA"/>
+              </w:rPr>
+              <w:t>Nombre del Riesgo:</w:t>
+            </w:r>
+            <w:r>
+              <w:rPr>
+                <w:rFonts w:ascii="Tahoma" w:hAnsi="Tahoma" w:cs="Tahoma"/>
+                <w:sz w:val="24"/>
+                <w:szCs w:val="24"/>
+              </w:rPr>
+              <w:t xml:space="preserve"> RI- 04 Aparición de nuevos requisitos:</w:t>
+            </w:r>
+          </w:p>
+        </w:tc>
+      </w:tr>
+      <w:tr>
+        <w:trPr>
+          <w:trHeight w:val="358"/>
+        </w:trPr>
+        <w:tc>
+          <w:tcPr>
+            <w:tcW w:w="10740" w:type="dxa"/>
+            <w:gridSpan w:val="2"/>
+          </w:tcPr>
+          <w:p>
+            <w:pPr>
+              <w:pStyle w:val="Encabezado"/>
+              <w:tabs>
+                <w:tab w:val="left" w:pos="2108"/>
+                <w:tab w:val="left" w:pos="3802"/>
+              </w:tabs>
+              <w:jc w:val="both"/>
+              <w:rPr>
+                <w:rFonts w:ascii="Tahoma" w:eastAsia="SimHei" w:hAnsi="Tahoma" w:cs="Tahoma"/>
+                <w:sz w:val="24"/>
+                <w:szCs w:val="24"/>
+                <w:lang w:val="es-ES_tradnl" w:eastAsia="ar-SA"/>
+              </w:rPr>
+            </w:pPr>
+            <w:r>
+              <w:rPr>
+                <w:rFonts w:ascii="Tahoma" w:eastAsia="SimHei" w:hAnsi="Tahoma" w:cs="Tahoma"/>
+                <w:sz w:val="24"/>
+                <w:szCs w:val="24"/>
+                <w:lang w:val="es-ES_tradnl" w:eastAsia="ar-SA"/>
+              </w:rPr>
+              <w:t>Encargado:</w:t>
+            </w:r>
+            <w:r>
+              <w:rPr>
+                <w:rFonts w:ascii="Tahoma" w:eastAsia="SimHei" w:hAnsi="Tahoma" w:cs="Tahoma"/>
+                <w:sz w:val="24"/>
+                <w:szCs w:val="24"/>
+                <w:lang w:val="es-ES_tradnl" w:eastAsia="ar-SA"/>
+              </w:rPr>
+              <w:t xml:space="preserve"> </w:t>
+            </w:r>
+            <w:proofErr w:type="spellStart"/>
+            <w:r>
+              <w:rPr>
+                <w:rFonts w:ascii="Tahoma" w:eastAsia="SimHei" w:hAnsi="Tahoma" w:cs="Tahoma"/>
+                <w:sz w:val="24"/>
+                <w:szCs w:val="24"/>
+                <w:lang w:val="es-ES_tradnl" w:eastAsia="ar-SA"/>
+              </w:rPr>
+              <w:t>Lizza</w:t>
+            </w:r>
+            <w:proofErr w:type="spellEnd"/>
+            <w:r>
+              <w:rPr>
+                <w:rFonts w:ascii="Tahoma" w:eastAsia="SimHei" w:hAnsi="Tahoma" w:cs="Tahoma"/>
+                <w:sz w:val="24"/>
+                <w:szCs w:val="24"/>
+                <w:lang w:val="es-ES_tradnl" w:eastAsia="ar-SA"/>
+              </w:rPr>
+              <w:t xml:space="preserve"> Lorena López </w:t>
+            </w:r>
+          </w:p>
+        </w:tc>
+      </w:tr>
+      <w:tr>
+        <w:tc>
+          <w:tcPr>
+            <w:tcW w:w="10740" w:type="dxa"/>
+            <w:gridSpan w:val="2"/>
+          </w:tcPr>
+          <w:p>
+            <w:pPr>
+              <w:pStyle w:val="Encabezado"/>
+              <w:tabs>
+                <w:tab w:val="left" w:pos="2108"/>
+                <w:tab w:val="right" w:pos="9602"/>
+              </w:tabs>
+              <w:rPr>
+                <w:rFonts w:ascii="Tahoma" w:eastAsia="SimHei" w:hAnsi="Tahoma" w:cs="Tahoma"/>
+                <w:sz w:val="24"/>
+                <w:szCs w:val="24"/>
+                <w:lang w:val="es-ES_tradnl" w:eastAsia="ar-SA"/>
+              </w:rPr>
+            </w:pPr>
+            <w:r>
+              <w:rPr>
+                <w:rFonts w:ascii="Tahoma" w:eastAsia="SimHei" w:hAnsi="Tahoma" w:cs="Tahoma"/>
+                <w:sz w:val="24"/>
+                <w:szCs w:val="24"/>
+                <w:lang w:val="es-ES_tradnl" w:eastAsia="ar-SA"/>
+              </w:rPr>
+              <w:t>Preguntas de comprobación:</w:t>
+            </w:r>
+          </w:p>
+          <w:p>
+            <w:pPr>
+              <w:pStyle w:val="Encabezado"/>
+              <w:numPr>
+                <w:ilvl w:val="0"/>
+                <w:numId w:val="1"/>
+              </w:numPr>
+              <w:tabs>
+                <w:tab w:val="left" w:pos="2108"/>
+                <w:tab w:val="right" w:pos="9602"/>
+              </w:tabs>
+              <w:spacing w:line="360" w:lineRule="auto"/>
+              <w:ind w:left="714" w:hanging="357"/>
+              <w:rPr>
+                <w:rFonts w:ascii="Tahoma" w:eastAsia="SimHei" w:hAnsi="Tahoma" w:cs="Tahoma"/>
+                <w:sz w:val="24"/>
+                <w:szCs w:val="24"/>
+                <w:lang w:val="es-ES_tradnl" w:eastAsia="ar-SA"/>
+              </w:rPr>
+            </w:pPr>
+            <w:r>
+              <w:rPr>
+                <w:rFonts w:ascii="Tahoma" w:eastAsia="SimHei" w:hAnsi="Tahoma" w:cs="Tahoma"/>
+                <w:sz w:val="24"/>
+                <w:szCs w:val="24"/>
+                <w:lang w:val="es-ES_tradnl" w:eastAsia="ar-SA"/>
+              </w:rPr>
+              <w:t>¿Se encuentra el elemento en revisión actualizado?</w:t>
+            </w:r>
+          </w:p>
+          <w:p>
+            <w:pPr>
+              <w:pStyle w:val="Encabezado"/>
+              <w:tabs>
+                <w:tab w:val="left" w:pos="2108"/>
+                <w:tab w:val="right" w:pos="9602"/>
+              </w:tabs>
+              <w:spacing w:line="360" w:lineRule="auto"/>
+              <w:ind w:left="714"/>
+              <w:rPr>
+                <w:rFonts w:ascii="Tahoma" w:eastAsia="SimHei" w:hAnsi="Tahoma" w:cs="Tahoma"/>
+                <w:sz w:val="24"/>
+                <w:szCs w:val="24"/>
+                <w:lang w:val="es-ES_tradnl" w:eastAsia="ar-SA"/>
+              </w:rPr>
+            </w:pPr>
+            <w:r>
+              <w:rPr>
+                <w:rFonts w:ascii="Tahoma" w:eastAsia="SimHei" w:hAnsi="Tahoma" w:cs="Tahoma"/>
+                <w:sz w:val="24"/>
+                <w:szCs w:val="24"/>
+                <w:lang w:val="es-ES_tradnl" w:eastAsia="ar-SA"/>
+              </w:rPr>
+              <w:t>Si</w:t>
+            </w:r>
+          </w:p>
+          <w:p>
+            <w:pPr>
+              <w:pStyle w:val="Encabezado"/>
+              <w:numPr>
+                <w:ilvl w:val="0"/>
+                <w:numId w:val="1"/>
+              </w:numPr>
+              <w:tabs>
+                <w:tab w:val="left" w:pos="2108"/>
+                <w:tab w:val="right" w:pos="9602"/>
+              </w:tabs>
+              <w:spacing w:line="360" w:lineRule="auto"/>
+              <w:ind w:left="714" w:hanging="357"/>
+              <w:rPr>
+                <w:rFonts w:ascii="Tahoma" w:eastAsia="SimHei" w:hAnsi="Tahoma" w:cs="Tahoma"/>
+                <w:sz w:val="24"/>
+                <w:szCs w:val="24"/>
+                <w:lang w:val="es-ES_tradnl" w:eastAsia="ar-SA"/>
+              </w:rPr>
+            </w:pPr>
+            <w:r>
+              <w:rPr>
+                <w:rFonts w:ascii="Tahoma" w:eastAsia="SimHei" w:hAnsi="Tahoma" w:cs="Tahoma"/>
+                <w:sz w:val="24"/>
+                <w:szCs w:val="24"/>
+                <w:lang w:val="es-ES_tradnl" w:eastAsia="ar-SA"/>
+              </w:rPr>
+              <w:t>¿Se realiza el plan de acción del riesgo?</w:t>
+            </w:r>
+          </w:p>
+          <w:p>
+            <w:pPr>
+              <w:pStyle w:val="Encabezado"/>
+              <w:tabs>
+                <w:tab w:val="left" w:pos="2108"/>
+                <w:tab w:val="right" w:pos="9602"/>
+              </w:tabs>
+              <w:spacing w:line="360" w:lineRule="auto"/>
+              <w:ind w:left="714"/>
+              <w:rPr>
+                <w:rFonts w:ascii="Tahoma" w:eastAsia="SimHei" w:hAnsi="Tahoma" w:cs="Tahoma"/>
+                <w:sz w:val="24"/>
+                <w:szCs w:val="24"/>
+                <w:lang w:val="es-ES_tradnl" w:eastAsia="ar-SA"/>
+              </w:rPr>
+            </w:pPr>
+            <w:r>
+              <w:rPr>
+                <w:rFonts w:ascii="Tahoma" w:eastAsia="SimHei" w:hAnsi="Tahoma" w:cs="Tahoma"/>
+                <w:sz w:val="24"/>
+                <w:szCs w:val="24"/>
+                <w:lang w:val="es-ES_tradnl" w:eastAsia="ar-SA"/>
+              </w:rPr>
+              <w:t xml:space="preserve">En su momento se realizo el plan de acción, donde se corroboró todos los requisitos solicitados por el cliente, con </w:t>
+            </w:r>
+            <w:proofErr w:type="gramStart"/>
+            <w:r>
+              <w:rPr>
+                <w:rFonts w:ascii="Tahoma" w:eastAsia="SimHei" w:hAnsi="Tahoma" w:cs="Tahoma"/>
+                <w:sz w:val="24"/>
+                <w:szCs w:val="24"/>
+                <w:lang w:val="es-ES_tradnl" w:eastAsia="ar-SA"/>
+              </w:rPr>
+              <w:t>el mismo y demás miembros</w:t>
+            </w:r>
+            <w:proofErr w:type="gramEnd"/>
+            <w:r>
+              <w:rPr>
+                <w:rFonts w:ascii="Tahoma" w:eastAsia="SimHei" w:hAnsi="Tahoma" w:cs="Tahoma"/>
+                <w:sz w:val="24"/>
+                <w:szCs w:val="24"/>
+                <w:lang w:val="es-ES_tradnl" w:eastAsia="ar-SA"/>
+              </w:rPr>
+              <w:t xml:space="preserve"> del equipo de desarrollo.</w:t>
+            </w:r>
+          </w:p>
+          <w:p>
+            <w:pPr>
+              <w:pStyle w:val="Encabezado"/>
+              <w:numPr>
+                <w:ilvl w:val="0"/>
+                <w:numId w:val="1"/>
+              </w:numPr>
+              <w:tabs>
+                <w:tab w:val="left" w:pos="2108"/>
+                <w:tab w:val="right" w:pos="9602"/>
+              </w:tabs>
+              <w:spacing w:line="360" w:lineRule="auto"/>
+              <w:ind w:left="714" w:hanging="357"/>
+              <w:rPr>
+                <w:rFonts w:ascii="Tahoma" w:eastAsia="SimHei" w:hAnsi="Tahoma" w:cs="Tahoma"/>
+                <w:sz w:val="24"/>
+                <w:szCs w:val="24"/>
+                <w:lang w:val="es-ES_tradnl" w:eastAsia="ar-SA"/>
+              </w:rPr>
+            </w:pPr>
+            <w:r>
+              <w:rPr>
+                <w:rFonts w:ascii="Tahoma" w:eastAsia="SimHei" w:hAnsi="Tahoma" w:cs="Tahoma"/>
+                <w:sz w:val="24"/>
+                <w:szCs w:val="24"/>
+                <w:lang w:val="es-ES_tradnl" w:eastAsia="ar-SA"/>
+              </w:rPr>
+              <w:t>¿El Riesgo considerado</w:t>
+            </w:r>
+            <w:r>
+              <w:rPr>
+                <w:rFonts w:ascii="Tahoma" w:eastAsia="SimHei" w:hAnsi="Tahoma" w:cs="Tahoma"/>
+                <w:sz w:val="24"/>
+                <w:szCs w:val="24"/>
+                <w:lang w:val="es-ES_tradnl" w:eastAsia="ar-SA"/>
+              </w:rPr>
+              <w:t xml:space="preserve"> se puede llegar a concretar?</w:t>
+            </w:r>
+          </w:p>
+          <w:p>
+            <w:pPr>
+              <w:pStyle w:val="Encabezado"/>
+              <w:tabs>
+                <w:tab w:val="left" w:pos="2108"/>
+                <w:tab w:val="right" w:pos="9602"/>
+              </w:tabs>
+              <w:spacing w:line="360" w:lineRule="auto"/>
+              <w:ind w:left="714"/>
+              <w:rPr>
+                <w:rFonts w:ascii="Tahoma" w:eastAsia="SimHei" w:hAnsi="Tahoma" w:cs="Tahoma"/>
+                <w:sz w:val="24"/>
+                <w:szCs w:val="24"/>
+                <w:lang w:val="es-ES_tradnl" w:eastAsia="ar-SA"/>
+              </w:rPr>
+            </w:pPr>
+            <w:r>
+              <w:rPr>
+                <w:rFonts w:ascii="Tahoma" w:eastAsia="SimHei" w:hAnsi="Tahoma" w:cs="Tahoma"/>
+                <w:sz w:val="24"/>
+                <w:szCs w:val="24"/>
+                <w:lang w:val="es-ES_tradnl" w:eastAsia="ar-SA"/>
+              </w:rPr>
+              <w:t>Se podría llegar a concretar.</w:t>
+            </w:r>
+          </w:p>
+          <w:p>
+            <w:pPr>
+              <w:pStyle w:val="Encabezado"/>
+              <w:numPr>
+                <w:ilvl w:val="0"/>
+                <w:numId w:val="1"/>
+              </w:numPr>
+              <w:tabs>
+                <w:tab w:val="left" w:pos="2108"/>
+                <w:tab w:val="right" w:pos="9602"/>
+              </w:tabs>
+              <w:spacing w:line="360" w:lineRule="auto"/>
+              <w:ind w:left="714" w:hanging="357"/>
+              <w:rPr>
+                <w:rFonts w:ascii="Tahoma" w:eastAsia="SimHei" w:hAnsi="Tahoma" w:cs="Tahoma"/>
+                <w:sz w:val="24"/>
+                <w:szCs w:val="24"/>
+                <w:lang w:val="es-ES_tradnl" w:eastAsia="ar-SA"/>
+              </w:rPr>
+            </w:pPr>
+            <w:r>
+              <w:rPr>
+                <w:rFonts w:ascii="Tahoma" w:eastAsia="SimHei" w:hAnsi="Tahoma" w:cs="Tahoma"/>
+                <w:sz w:val="24"/>
+                <w:szCs w:val="24"/>
+                <w:lang w:val="es-ES_tradnl" w:eastAsia="ar-SA"/>
+              </w:rPr>
+              <w:t>¿Se llego a concretar</w:t>
+            </w:r>
+            <w:r>
+              <w:rPr>
+                <w:rFonts w:ascii="Tahoma" w:eastAsia="SimHei" w:hAnsi="Tahoma" w:cs="Tahoma"/>
+                <w:sz w:val="24"/>
+                <w:szCs w:val="24"/>
+                <w:lang w:val="es-ES_tradnl" w:eastAsia="ar-SA"/>
+              </w:rPr>
+              <w:t xml:space="preserve"> algun</w:t>
+            </w:r>
+            <w:r>
+              <w:rPr>
+                <w:rFonts w:ascii="Tahoma" w:eastAsia="SimHei" w:hAnsi="Tahoma" w:cs="Tahoma"/>
+                <w:sz w:val="24"/>
+                <w:szCs w:val="24"/>
+                <w:lang w:val="es-ES_tradnl" w:eastAsia="ar-SA"/>
+              </w:rPr>
+              <w:t>o de los disparadores del Riesgo?</w:t>
+            </w:r>
+          </w:p>
+          <w:p>
+            <w:pPr>
+              <w:pStyle w:val="Encabezado"/>
+              <w:tabs>
+                <w:tab w:val="left" w:pos="2108"/>
+                <w:tab w:val="right" w:pos="9602"/>
+              </w:tabs>
+              <w:spacing w:line="360" w:lineRule="auto"/>
+              <w:ind w:left="714"/>
+              <w:rPr>
+                <w:rFonts w:ascii="Tahoma" w:eastAsia="SimHei" w:hAnsi="Tahoma" w:cs="Tahoma"/>
+                <w:sz w:val="24"/>
+                <w:szCs w:val="24"/>
+                <w:lang w:val="es-ES_tradnl" w:eastAsia="ar-SA"/>
+              </w:rPr>
+            </w:pPr>
+            <w:r>
+              <w:rPr>
+                <w:rFonts w:ascii="Tahoma" w:eastAsia="SimHei" w:hAnsi="Tahoma" w:cs="Tahoma"/>
+                <w:sz w:val="24"/>
+                <w:szCs w:val="24"/>
+                <w:lang w:val="es-ES_tradnl" w:eastAsia="ar-SA"/>
+              </w:rPr>
+              <w:t>No</w:t>
+            </w:r>
+          </w:p>
+          <w:p>
+            <w:pPr>
+              <w:pStyle w:val="Encabezado"/>
+              <w:numPr>
+                <w:ilvl w:val="0"/>
+                <w:numId w:val="1"/>
+              </w:numPr>
+              <w:tabs>
+                <w:tab w:val="left" w:pos="2108"/>
+                <w:tab w:val="right" w:pos="9602"/>
+              </w:tabs>
+              <w:spacing w:line="360" w:lineRule="auto"/>
+              <w:ind w:left="714" w:hanging="357"/>
+              <w:rPr>
+                <w:rFonts w:ascii="Tahoma" w:eastAsia="SimHei" w:hAnsi="Tahoma" w:cs="Tahoma"/>
+                <w:sz w:val="24"/>
+                <w:szCs w:val="24"/>
+                <w:lang w:val="es-ES_tradnl" w:eastAsia="ar-SA"/>
+              </w:rPr>
+            </w:pPr>
+            <w:r>
+              <w:rPr>
+                <w:rFonts w:ascii="Tahoma" w:eastAsia="SimHei" w:hAnsi="Tahoma" w:cs="Tahoma"/>
+                <w:sz w:val="24"/>
+                <w:szCs w:val="24"/>
+                <w:lang w:val="es-ES_tradnl" w:eastAsia="ar-SA"/>
+              </w:rPr>
+              <w:t xml:space="preserve">¿Es </w:t>
+            </w:r>
+            <w:r>
+              <w:rPr>
+                <w:rFonts w:ascii="Tahoma" w:eastAsia="SimHei" w:hAnsi="Tahoma" w:cs="Tahoma"/>
+                <w:sz w:val="24"/>
+                <w:szCs w:val="24"/>
+                <w:lang w:val="es-ES_tradnl" w:eastAsia="ar-SA"/>
+              </w:rPr>
+              <w:t>necesario realizar</w:t>
+            </w:r>
+            <w:r>
+              <w:rPr>
+                <w:rFonts w:ascii="Tahoma" w:eastAsia="SimHei" w:hAnsi="Tahoma" w:cs="Tahoma"/>
+                <w:sz w:val="24"/>
+                <w:szCs w:val="24"/>
+                <w:lang w:val="es-ES_tradnl" w:eastAsia="ar-SA"/>
+              </w:rPr>
+              <w:t xml:space="preserve"> el plan de co</w:t>
+            </w:r>
+            <w:r>
+              <w:rPr>
+                <w:rFonts w:ascii="Tahoma" w:eastAsia="SimHei" w:hAnsi="Tahoma" w:cs="Tahoma"/>
+                <w:sz w:val="24"/>
+                <w:szCs w:val="24"/>
+                <w:lang w:val="es-ES_tradnl" w:eastAsia="ar-SA"/>
+              </w:rPr>
+              <w:t>ntingencias del riesgo considerado</w:t>
+            </w:r>
+            <w:r>
+              <w:rPr>
+                <w:rFonts w:ascii="Tahoma" w:eastAsia="SimHei" w:hAnsi="Tahoma" w:cs="Tahoma"/>
+                <w:sz w:val="24"/>
+                <w:szCs w:val="24"/>
+                <w:lang w:val="es-ES_tradnl" w:eastAsia="ar-SA"/>
+              </w:rPr>
+              <w:t>?</w:t>
+            </w:r>
+          </w:p>
+          <w:p>
+            <w:pPr>
+              <w:pStyle w:val="Encabezado"/>
+              <w:tabs>
+                <w:tab w:val="left" w:pos="2108"/>
+                <w:tab w:val="right" w:pos="9602"/>
+              </w:tabs>
+              <w:spacing w:line="360" w:lineRule="auto"/>
+              <w:ind w:left="714"/>
+              <w:rPr>
+                <w:rFonts w:ascii="Tahoma" w:eastAsia="SimHei" w:hAnsi="Tahoma" w:cs="Tahoma"/>
+                <w:sz w:val="24"/>
+                <w:szCs w:val="24"/>
+                <w:lang w:val="es-ES_tradnl" w:eastAsia="ar-SA"/>
+              </w:rPr>
+            </w:pPr>
+            <w:r>
+              <w:rPr>
+                <w:rFonts w:ascii="Tahoma" w:eastAsia="SimHei" w:hAnsi="Tahoma" w:cs="Tahoma"/>
+                <w:sz w:val="24"/>
+                <w:szCs w:val="24"/>
+                <w:lang w:val="es-ES_tradnl" w:eastAsia="ar-SA"/>
+              </w:rPr>
+              <w:t>No</w:t>
+            </w:r>
+          </w:p>
+          <w:p>
+            <w:pPr>
+              <w:pStyle w:val="Encabezado"/>
+              <w:tabs>
+                <w:tab w:val="left" w:pos="2108"/>
+                <w:tab w:val="right" w:pos="9602"/>
+              </w:tabs>
+              <w:spacing w:line="360" w:lineRule="auto"/>
+              <w:ind w:left="714"/>
+              <w:rPr>
+                <w:rFonts w:ascii="Tahoma" w:eastAsia="SimHei" w:hAnsi="Tahoma" w:cs="Tahoma"/>
+                <w:sz w:val="24"/>
+                <w:szCs w:val="24"/>
+                <w:lang w:val="es-ES_tradnl" w:eastAsia="ar-SA"/>
+              </w:rPr>
+            </w:pPr>
+          </w:p>
+          <w:p>
+            <w:pPr>
+              <w:pStyle w:val="Encabezado"/>
+              <w:tabs>
+                <w:tab w:val="left" w:pos="2108"/>
+                <w:tab w:val="right" w:pos="9602"/>
+              </w:tabs>
+              <w:rPr>
+                <w:rFonts w:ascii="Tahoma" w:eastAsia="SimHei" w:hAnsi="Tahoma" w:cs="Tahoma"/>
+                <w:sz w:val="24"/>
+                <w:szCs w:val="24"/>
+                <w:lang w:val="es-ES_tradnl" w:eastAsia="ar-SA"/>
+              </w:rPr>
+            </w:pPr>
+            <w:r>
+              <w:rPr>
+                <w:rFonts w:ascii="Tahoma" w:eastAsia="SimHei" w:hAnsi="Tahoma" w:cs="Tahoma"/>
+                <w:sz w:val="24"/>
+                <w:szCs w:val="24"/>
+                <w:lang w:val="es-ES_tradnl" w:eastAsia="ar-SA"/>
+              </w:rPr>
+              <w:t>Resultado Obtenido:</w:t>
+            </w:r>
+            <w:r>
+              <w:rPr>
+                <w:rFonts w:ascii="Tahoma" w:eastAsia="SimHei" w:hAnsi="Tahoma" w:cs="Tahoma"/>
+                <w:sz w:val="24"/>
+                <w:szCs w:val="24"/>
+                <w:lang w:val="es-ES_tradnl" w:eastAsia="ar-SA"/>
+              </w:rPr>
+              <w:t xml:space="preserve"> Hasta el momento no tenemos la aparición de nuevos requisitos, lo que lleva al desarrollo en forma normal del sistema.</w:t>
+            </w:r>
+            <w:r>
+              <w:rPr>
+                <w:rFonts w:ascii="Tahoma" w:eastAsia="SimHei" w:hAnsi="Tahoma" w:cs="Tahoma"/>
+                <w:sz w:val="24"/>
+                <w:szCs w:val="24"/>
+                <w:lang w:val="es-ES_tradnl" w:eastAsia="ar-SA"/>
+              </w:rPr>
+              <w:t xml:space="preserve"> </w:t>
+            </w:r>
+          </w:p>
+          <w:p>
+            <w:pPr>
+              <w:pStyle w:val="Encabezado"/>
+              <w:tabs>
+                <w:tab w:val="left" w:pos="2108"/>
+                <w:tab w:val="right" w:pos="9602"/>
+              </w:tabs>
+              <w:rPr>
+                <w:rFonts w:ascii="Tahoma" w:eastAsia="SimHei" w:hAnsi="Tahoma" w:cs="Tahoma"/>
+                <w:sz w:val="24"/>
+                <w:szCs w:val="24"/>
+                <w:lang w:val="es-ES_tradnl" w:eastAsia="ar-SA"/>
+              </w:rPr>
+            </w:pPr>
+            <w:r>
+              <w:rPr>
+                <w:rFonts w:ascii="Tahoma" w:eastAsia="SimHei" w:hAnsi="Tahoma" w:cs="Tahoma"/>
+                <w:sz w:val="24"/>
+                <w:szCs w:val="24"/>
+                <w:lang w:val="es-ES_tradnl" w:eastAsia="ar-SA"/>
+              </w:rPr>
+              <w:t>Otras Observaciones:_________________________________________________</w:t>
+            </w:r>
+          </w:p>
+          <w:p>
+            <w:pPr>
+              <w:pStyle w:val="Encabezado"/>
+              <w:tabs>
+                <w:tab w:val="left" w:pos="2108"/>
+                <w:tab w:val="right" w:pos="9602"/>
+              </w:tabs>
+              <w:rPr>
+                <w:rFonts w:ascii="Tahoma" w:eastAsia="SimHei" w:hAnsi="Tahoma" w:cs="Tahoma"/>
+                <w:sz w:val="24"/>
+                <w:szCs w:val="24"/>
+                <w:lang w:val="es-ES_tradnl" w:eastAsia="ar-SA"/>
+              </w:rPr>
+            </w:pPr>
           </w:p>
         </w:tc>
       </w:tr>

</xml_diff>

<commit_message>
Revisiones de  Diseño de Base de Datos.
</commit_message>
<xml_diff>
--- a/documentación/Pruebas y Revisiones.docx
+++ b/documentación/Pruebas y Revisiones.docx
@@ -47,7 +47,29 @@
           <w:sz w:val="28"/>
           <w:szCs w:val="28"/>
         </w:rPr>
-        <w:t>Revisión de Análisis de Riesgo:</w:t>
+        <w:t>Revisiones</w:t>
+      </w:r>
+      <w:r>
+        <w:rPr>
+          <w:b/>
+          <w:bCs/>
+          <w:i/>
+          <w:iCs/>
+          <w:sz w:val="28"/>
+          <w:szCs w:val="28"/>
+        </w:rPr>
+        <w:t xml:space="preserve"> de Análisis de Riesgo</w:t>
+      </w:r>
+      <w:r>
+        <w:rPr>
+          <w:b/>
+          <w:bCs/>
+          <w:i/>
+          <w:iCs/>
+          <w:sz w:val="28"/>
+          <w:szCs w:val="28"/>
+        </w:rPr>
+        <w:t>:</w:t>
       </w:r>
     </w:p>
     <w:tbl>
@@ -2280,551 +2302,6 @@
               </w:rPr>
               <w:t xml:space="preserve"> Hasta el momento no se llego a concretar este riesgo, pero hay posibilidades ya que el tiempo para culminar el trabajo es bastante corto.</w:t>
             </w:r>
-          </w:p>
-          <w:p>
-            <w:pPr>
-              <w:pStyle w:val="Encabezado"/>
-              <w:tabs>
-                <w:tab w:val="left" w:pos="2108"/>
-                <w:tab w:val="right" w:pos="9602"/>
-              </w:tabs>
-              <w:rPr>
-                <w:rFonts w:ascii="Tahoma" w:eastAsia="SimHei" w:hAnsi="Tahoma" w:cs="Tahoma"/>
-                <w:sz w:val="24"/>
-                <w:szCs w:val="24"/>
-                <w:lang w:val="es-ES_tradnl" w:eastAsia="ar-SA"/>
-              </w:rPr>
-            </w:pPr>
-            <w:r>
-              <w:rPr>
-                <w:rFonts w:ascii="Tahoma" w:eastAsia="SimHei" w:hAnsi="Tahoma" w:cs="Tahoma"/>
-                <w:sz w:val="24"/>
-                <w:szCs w:val="24"/>
-                <w:lang w:val="es-ES_tradnl" w:eastAsia="ar-SA"/>
-              </w:rPr>
-              <w:t>Otras Observaciones:_________________________________________________</w:t>
-            </w:r>
-          </w:p>
-          <w:p>
-            <w:pPr>
-              <w:pStyle w:val="Encabezado"/>
-              <w:tabs>
-                <w:tab w:val="left" w:pos="2108"/>
-                <w:tab w:val="right" w:pos="9602"/>
-              </w:tabs>
-              <w:rPr>
-                <w:rFonts w:ascii="Tahoma" w:eastAsia="SimHei" w:hAnsi="Tahoma" w:cs="Tahoma"/>
-                <w:sz w:val="24"/>
-                <w:szCs w:val="24"/>
-                <w:lang w:val="es-ES_tradnl" w:eastAsia="ar-SA"/>
-              </w:rPr>
-            </w:pPr>
-          </w:p>
-        </w:tc>
-      </w:tr>
-    </w:tbl>
-    <w:tbl>
-      <w:tblPr>
-        <w:tblpPr w:leftFromText="141" w:rightFromText="141" w:vertAnchor="text" w:horzAnchor="margin" w:tblpY="654"/>
-        <w:tblW w:w="10456" w:type="dxa"/>
-        <w:tblBorders>
-          <w:top w:val="single" w:sz="4" w:space="0" w:color="auto"/>
-          <w:left w:val="single" w:sz="4" w:space="0" w:color="auto"/>
-          <w:bottom w:val="single" w:sz="4" w:space="0" w:color="auto"/>
-          <w:right w:val="single" w:sz="4" w:space="0" w:color="auto"/>
-          <w:insideH w:val="single" w:sz="4" w:space="0" w:color="auto"/>
-          <w:insideV w:val="single" w:sz="4" w:space="0" w:color="auto"/>
-        </w:tblBorders>
-        <w:tblLook w:val="01E0"/>
-      </w:tblPr>
-      <w:tblGrid>
-        <w:gridCol w:w="6629"/>
-        <w:gridCol w:w="3827"/>
-      </w:tblGrid>
-      <w:tr>
-        <w:trPr>
-          <w:trHeight w:val="351"/>
-        </w:trPr>
-        <w:tc>
-          <w:tcPr>
-            <w:tcW w:w="10456" w:type="dxa"/>
-            <w:gridSpan w:val="2"/>
-            <w:shd w:val="clear" w:color="auto" w:fill="4BACC6"/>
-          </w:tcPr>
-          <w:p>
-            <w:pPr>
-              <w:pStyle w:val="Encabezado"/>
-              <w:tabs>
-                <w:tab w:val="left" w:pos="2822"/>
-              </w:tabs>
-              <w:jc w:val="both"/>
-              <w:rPr>
-                <w:rFonts w:ascii="Tahoma" w:eastAsia="SimHei" w:hAnsi="Tahoma" w:cs="Tahoma"/>
-                <w:b/>
-                <w:bCs/>
-                <w:sz w:val="24"/>
-                <w:szCs w:val="24"/>
-                <w:lang w:val="es-ES_tradnl" w:eastAsia="ar-SA"/>
-              </w:rPr>
-            </w:pPr>
-            <w:r>
-              <w:rPr>
-                <w:rFonts w:ascii="Tahoma" w:eastAsia="SimHei" w:hAnsi="Tahoma" w:cs="Tahoma"/>
-                <w:b/>
-                <w:bCs/>
-                <w:sz w:val="24"/>
-                <w:szCs w:val="24"/>
-                <w:lang w:val="es-ES_tradnl" w:eastAsia="ar-SA"/>
-              </w:rPr>
-              <w:t>Tipo de Revisión: de Análisis de R</w:t>
-            </w:r>
-            <w:r>
-              <w:rPr>
-                <w:rFonts w:ascii="Tahoma" w:eastAsia="SimHei" w:hAnsi="Tahoma" w:cs="Tahoma"/>
-                <w:b/>
-                <w:bCs/>
-                <w:sz w:val="24"/>
-                <w:szCs w:val="24"/>
-                <w:lang w:val="es-ES_tradnl" w:eastAsia="ar-SA"/>
-              </w:rPr>
-              <w:t>iesgo</w:t>
-            </w:r>
-          </w:p>
-        </w:tc>
-      </w:tr>
-      <w:tr>
-        <w:trPr>
-          <w:trHeight w:val="347"/>
-        </w:trPr>
-        <w:tc>
-          <w:tcPr>
-            <w:tcW w:w="6629" w:type="dxa"/>
-          </w:tcPr>
-          <w:p>
-            <w:pPr>
-              <w:pStyle w:val="Encabezado"/>
-              <w:tabs>
-                <w:tab w:val="left" w:pos="2108"/>
-                <w:tab w:val="right" w:pos="9602"/>
-              </w:tabs>
-              <w:rPr>
-                <w:rFonts w:ascii="Tahoma" w:eastAsia="SimHei" w:hAnsi="Tahoma" w:cs="Tahoma"/>
-                <w:sz w:val="24"/>
-                <w:szCs w:val="24"/>
-                <w:lang w:val="es-ES_tradnl" w:eastAsia="ar-SA"/>
-              </w:rPr>
-            </w:pPr>
-            <w:r>
-              <w:rPr>
-                <w:rFonts w:ascii="Tahoma" w:eastAsia="SimHei" w:hAnsi="Tahoma" w:cs="Tahoma"/>
-                <w:sz w:val="24"/>
-                <w:szCs w:val="24"/>
-                <w:lang w:val="es-ES_tradnl" w:eastAsia="ar-SA"/>
-              </w:rPr>
-              <w:t>Fecha de la revisión:</w:t>
-            </w:r>
-          </w:p>
-        </w:tc>
-        <w:tc>
-          <w:tcPr>
-            <w:tcW w:w="3827" w:type="dxa"/>
-          </w:tcPr>
-          <w:p>
-            <w:pPr>
-              <w:pStyle w:val="Encabezado"/>
-              <w:tabs>
-                <w:tab w:val="left" w:pos="2108"/>
-                <w:tab w:val="right" w:pos="9602"/>
-              </w:tabs>
-              <w:rPr>
-                <w:rFonts w:ascii="Tahoma" w:eastAsia="SimHei" w:hAnsi="Tahoma" w:cs="Tahoma"/>
-                <w:sz w:val="24"/>
-                <w:szCs w:val="24"/>
-                <w:lang w:val="es-ES_tradnl" w:eastAsia="ar-SA"/>
-              </w:rPr>
-            </w:pPr>
-            <w:r>
-              <w:rPr>
-                <w:rFonts w:ascii="Tahoma" w:eastAsia="SimHei" w:hAnsi="Tahoma" w:cs="Tahoma"/>
-                <w:sz w:val="24"/>
-                <w:szCs w:val="24"/>
-                <w:lang w:val="es-ES_tradnl" w:eastAsia="ar-SA"/>
-              </w:rPr>
-              <w:t>Hora:</w:t>
-            </w:r>
-          </w:p>
-        </w:tc>
-      </w:tr>
-      <w:tr>
-        <w:trPr>
-          <w:trHeight w:val="358"/>
-        </w:trPr>
-        <w:tc>
-          <w:tcPr>
-            <w:tcW w:w="10456" w:type="dxa"/>
-            <w:gridSpan w:val="2"/>
-          </w:tcPr>
-          <w:p>
-            <w:pPr>
-              <w:pStyle w:val="Encabezado"/>
-              <w:tabs>
-                <w:tab w:val="left" w:pos="2108"/>
-                <w:tab w:val="left" w:pos="3802"/>
-              </w:tabs>
-              <w:jc w:val="both"/>
-              <w:rPr>
-                <w:rFonts w:ascii="Tahoma" w:eastAsia="SimHei" w:hAnsi="Tahoma" w:cs="Tahoma"/>
-                <w:sz w:val="24"/>
-                <w:szCs w:val="24"/>
-                <w:lang w:val="es-ES_tradnl" w:eastAsia="ar-SA"/>
-              </w:rPr>
-            </w:pPr>
-            <w:r>
-              <w:rPr>
-                <w:rFonts w:ascii="Tahoma" w:eastAsia="SimHei" w:hAnsi="Tahoma" w:cs="Tahoma"/>
-                <w:sz w:val="24"/>
-                <w:szCs w:val="24"/>
-                <w:lang w:val="es-ES_tradnl" w:eastAsia="ar-SA"/>
-              </w:rPr>
-              <w:t>Nombre del Riesgo:</w:t>
-            </w:r>
-          </w:p>
-        </w:tc>
-      </w:tr>
-      <w:tr>
-        <w:trPr>
-          <w:trHeight w:val="358"/>
-        </w:trPr>
-        <w:tc>
-          <w:tcPr>
-            <w:tcW w:w="10456" w:type="dxa"/>
-            <w:gridSpan w:val="2"/>
-          </w:tcPr>
-          <w:p>
-            <w:pPr>
-              <w:pStyle w:val="Encabezado"/>
-              <w:tabs>
-                <w:tab w:val="left" w:pos="2108"/>
-                <w:tab w:val="left" w:pos="3802"/>
-              </w:tabs>
-              <w:jc w:val="both"/>
-              <w:rPr>
-                <w:rFonts w:ascii="Tahoma" w:eastAsia="SimHei" w:hAnsi="Tahoma" w:cs="Tahoma"/>
-                <w:sz w:val="24"/>
-                <w:szCs w:val="24"/>
-                <w:lang w:val="es-ES_tradnl" w:eastAsia="ar-SA"/>
-              </w:rPr>
-            </w:pPr>
-            <w:r>
-              <w:rPr>
-                <w:rFonts w:ascii="Tahoma" w:eastAsia="SimHei" w:hAnsi="Tahoma" w:cs="Tahoma"/>
-                <w:sz w:val="24"/>
-                <w:szCs w:val="24"/>
-                <w:lang w:val="es-ES_tradnl" w:eastAsia="ar-SA"/>
-              </w:rPr>
-              <w:t>Encargado:</w:t>
-            </w:r>
-          </w:p>
-        </w:tc>
-      </w:tr>
-      <w:tr>
-        <w:tc>
-          <w:tcPr>
-            <w:tcW w:w="10456" w:type="dxa"/>
-            <w:gridSpan w:val="2"/>
-          </w:tcPr>
-          <w:p>
-            <w:pPr>
-              <w:pStyle w:val="Encabezado"/>
-              <w:tabs>
-                <w:tab w:val="left" w:pos="2108"/>
-                <w:tab w:val="right" w:pos="9602"/>
-              </w:tabs>
-              <w:rPr>
-                <w:rFonts w:ascii="Tahoma" w:eastAsia="SimHei" w:hAnsi="Tahoma" w:cs="Tahoma"/>
-                <w:sz w:val="24"/>
-                <w:szCs w:val="24"/>
-                <w:lang w:val="es-ES_tradnl" w:eastAsia="ar-SA"/>
-              </w:rPr>
-            </w:pPr>
-            <w:r>
-              <w:rPr>
-                <w:rFonts w:ascii="Tahoma" w:eastAsia="SimHei" w:hAnsi="Tahoma" w:cs="Tahoma"/>
-                <w:sz w:val="24"/>
-                <w:szCs w:val="24"/>
-                <w:lang w:val="es-ES_tradnl" w:eastAsia="ar-SA"/>
-              </w:rPr>
-              <w:t>Preguntas de comprobación:</w:t>
-            </w:r>
-          </w:p>
-          <w:p>
-            <w:pPr>
-              <w:pStyle w:val="Encabezado"/>
-              <w:numPr>
-                <w:ilvl w:val="0"/>
-                <w:numId w:val="1"/>
-              </w:numPr>
-              <w:tabs>
-                <w:tab w:val="left" w:pos="2108"/>
-                <w:tab w:val="right" w:pos="9602"/>
-              </w:tabs>
-              <w:spacing w:line="360" w:lineRule="auto"/>
-              <w:ind w:left="714" w:hanging="357"/>
-              <w:rPr>
-                <w:rFonts w:ascii="Tahoma" w:eastAsia="SimHei" w:hAnsi="Tahoma" w:cs="Tahoma"/>
-                <w:sz w:val="24"/>
-                <w:szCs w:val="24"/>
-                <w:lang w:val="es-ES_tradnl" w:eastAsia="ar-SA"/>
-              </w:rPr>
-            </w:pPr>
-            <w:r>
-              <w:rPr>
-                <w:rFonts w:ascii="Tahoma" w:eastAsia="SimHei" w:hAnsi="Tahoma" w:cs="Tahoma"/>
-                <w:sz w:val="24"/>
-                <w:szCs w:val="24"/>
-                <w:lang w:val="es-ES_tradnl" w:eastAsia="ar-SA"/>
-              </w:rPr>
-              <w:t>¿Se encuentra el elemento en revisión actualizado?</w:t>
-            </w:r>
-          </w:p>
-          <w:p>
-            <w:pPr>
-              <w:pStyle w:val="Encabezado"/>
-              <w:numPr>
-                <w:ilvl w:val="0"/>
-                <w:numId w:val="1"/>
-              </w:numPr>
-              <w:tabs>
-                <w:tab w:val="left" w:pos="2108"/>
-                <w:tab w:val="right" w:pos="9602"/>
-              </w:tabs>
-              <w:spacing w:line="360" w:lineRule="auto"/>
-              <w:ind w:left="714" w:hanging="357"/>
-              <w:rPr>
-                <w:rFonts w:ascii="Tahoma" w:eastAsia="SimHei" w:hAnsi="Tahoma" w:cs="Tahoma"/>
-                <w:sz w:val="24"/>
-                <w:szCs w:val="24"/>
-                <w:lang w:val="es-ES_tradnl" w:eastAsia="ar-SA"/>
-              </w:rPr>
-            </w:pPr>
-            <w:r>
-              <w:rPr>
-                <w:rFonts w:ascii="Tahoma" w:eastAsia="SimHei" w:hAnsi="Tahoma" w:cs="Tahoma"/>
-                <w:sz w:val="24"/>
-                <w:szCs w:val="24"/>
-                <w:lang w:val="es-ES_tradnl" w:eastAsia="ar-SA"/>
-              </w:rPr>
-              <w:t>¿Se realiza el plan de acción del riesgo?</w:t>
-            </w:r>
-          </w:p>
-          <w:p>
-            <w:pPr>
-              <w:pStyle w:val="Encabezado"/>
-              <w:numPr>
-                <w:ilvl w:val="0"/>
-                <w:numId w:val="1"/>
-              </w:numPr>
-              <w:tabs>
-                <w:tab w:val="left" w:pos="2108"/>
-                <w:tab w:val="right" w:pos="9602"/>
-              </w:tabs>
-              <w:spacing w:line="360" w:lineRule="auto"/>
-              <w:ind w:left="714" w:hanging="357"/>
-              <w:rPr>
-                <w:rFonts w:ascii="Tahoma" w:eastAsia="SimHei" w:hAnsi="Tahoma" w:cs="Tahoma"/>
-                <w:sz w:val="24"/>
-                <w:szCs w:val="24"/>
-                <w:lang w:val="es-ES_tradnl" w:eastAsia="ar-SA"/>
-              </w:rPr>
-            </w:pPr>
-            <w:r>
-              <w:rPr>
-                <w:rFonts w:ascii="Tahoma" w:eastAsia="SimHei" w:hAnsi="Tahoma" w:cs="Tahoma"/>
-                <w:sz w:val="24"/>
-                <w:szCs w:val="24"/>
-                <w:lang w:val="es-ES_tradnl" w:eastAsia="ar-SA"/>
-              </w:rPr>
-              <w:t>¿El Riesgo considerado</w:t>
-            </w:r>
-            <w:r>
-              <w:rPr>
-                <w:rFonts w:ascii="Tahoma" w:eastAsia="SimHei" w:hAnsi="Tahoma" w:cs="Tahoma"/>
-                <w:sz w:val="24"/>
-                <w:szCs w:val="24"/>
-                <w:lang w:val="es-ES_tradnl" w:eastAsia="ar-SA"/>
-              </w:rPr>
-              <w:t xml:space="preserve"> se puede llegar a concretar?</w:t>
-            </w:r>
-          </w:p>
-          <w:p>
-            <w:pPr>
-              <w:pStyle w:val="Encabezado"/>
-              <w:numPr>
-                <w:ilvl w:val="0"/>
-                <w:numId w:val="1"/>
-              </w:numPr>
-              <w:tabs>
-                <w:tab w:val="left" w:pos="2108"/>
-                <w:tab w:val="right" w:pos="9602"/>
-              </w:tabs>
-              <w:spacing w:line="360" w:lineRule="auto"/>
-              <w:ind w:left="714" w:hanging="357"/>
-              <w:rPr>
-                <w:rFonts w:ascii="Tahoma" w:eastAsia="SimHei" w:hAnsi="Tahoma" w:cs="Tahoma"/>
-                <w:sz w:val="24"/>
-                <w:szCs w:val="24"/>
-                <w:lang w:val="es-ES_tradnl" w:eastAsia="ar-SA"/>
-              </w:rPr>
-            </w:pPr>
-            <w:r>
-              <w:rPr>
-                <w:rFonts w:ascii="Tahoma" w:eastAsia="SimHei" w:hAnsi="Tahoma" w:cs="Tahoma"/>
-                <w:sz w:val="24"/>
-                <w:szCs w:val="24"/>
-                <w:lang w:val="es-ES_tradnl" w:eastAsia="ar-SA"/>
-              </w:rPr>
-              <w:t>¿Se llego a concretar</w:t>
-            </w:r>
-            <w:r>
-              <w:rPr>
-                <w:rFonts w:ascii="Tahoma" w:eastAsia="SimHei" w:hAnsi="Tahoma" w:cs="Tahoma"/>
-                <w:sz w:val="24"/>
-                <w:szCs w:val="24"/>
-                <w:lang w:val="es-ES_tradnl" w:eastAsia="ar-SA"/>
-              </w:rPr>
-              <w:t xml:space="preserve"> algun</w:t>
-            </w:r>
-            <w:r>
-              <w:rPr>
-                <w:rFonts w:ascii="Tahoma" w:eastAsia="SimHei" w:hAnsi="Tahoma" w:cs="Tahoma"/>
-                <w:sz w:val="24"/>
-                <w:szCs w:val="24"/>
-                <w:lang w:val="es-ES_tradnl" w:eastAsia="ar-SA"/>
-              </w:rPr>
-              <w:t>o de los disparadores del Riesgo?</w:t>
-            </w:r>
-          </w:p>
-          <w:p>
-            <w:pPr>
-              <w:pStyle w:val="Encabezado"/>
-              <w:numPr>
-                <w:ilvl w:val="0"/>
-                <w:numId w:val="1"/>
-              </w:numPr>
-              <w:tabs>
-                <w:tab w:val="left" w:pos="2108"/>
-                <w:tab w:val="right" w:pos="9602"/>
-              </w:tabs>
-              <w:spacing w:line="360" w:lineRule="auto"/>
-              <w:ind w:left="714" w:hanging="357"/>
-              <w:rPr>
-                <w:rFonts w:ascii="Tahoma" w:eastAsia="SimHei" w:hAnsi="Tahoma" w:cs="Tahoma"/>
-                <w:sz w:val="24"/>
-                <w:szCs w:val="24"/>
-                <w:lang w:val="es-ES_tradnl" w:eastAsia="ar-SA"/>
-              </w:rPr>
-            </w:pPr>
-            <w:r>
-              <w:rPr>
-                <w:rFonts w:ascii="Tahoma" w:eastAsia="SimHei" w:hAnsi="Tahoma" w:cs="Tahoma"/>
-                <w:sz w:val="24"/>
-                <w:szCs w:val="24"/>
-                <w:lang w:val="es-ES_tradnl" w:eastAsia="ar-SA"/>
-              </w:rPr>
-              <w:t xml:space="preserve">¿Es </w:t>
-            </w:r>
-            <w:r>
-              <w:rPr>
-                <w:rFonts w:ascii="Tahoma" w:eastAsia="SimHei" w:hAnsi="Tahoma" w:cs="Tahoma"/>
-                <w:sz w:val="24"/>
-                <w:szCs w:val="24"/>
-                <w:lang w:val="es-ES_tradnl" w:eastAsia="ar-SA"/>
-              </w:rPr>
-              <w:t>necesario realizar</w:t>
-            </w:r>
-            <w:r>
-              <w:rPr>
-                <w:rFonts w:ascii="Tahoma" w:eastAsia="SimHei" w:hAnsi="Tahoma" w:cs="Tahoma"/>
-                <w:sz w:val="24"/>
-                <w:szCs w:val="24"/>
-                <w:lang w:val="es-ES_tradnl" w:eastAsia="ar-SA"/>
-              </w:rPr>
-              <w:t xml:space="preserve"> el plan de co</w:t>
-            </w:r>
-            <w:r>
-              <w:rPr>
-                <w:rFonts w:ascii="Tahoma" w:eastAsia="SimHei" w:hAnsi="Tahoma" w:cs="Tahoma"/>
-                <w:sz w:val="24"/>
-                <w:szCs w:val="24"/>
-                <w:lang w:val="es-ES_tradnl" w:eastAsia="ar-SA"/>
-              </w:rPr>
-              <w:t>ntingencias del riesgo considerado</w:t>
-            </w:r>
-            <w:r>
-              <w:rPr>
-                <w:rFonts w:ascii="Tahoma" w:eastAsia="SimHei" w:hAnsi="Tahoma" w:cs="Tahoma"/>
-                <w:sz w:val="24"/>
-                <w:szCs w:val="24"/>
-                <w:lang w:val="es-ES_tradnl" w:eastAsia="ar-SA"/>
-              </w:rPr>
-              <w:t>?</w:t>
-            </w:r>
-          </w:p>
-          <w:p>
-            <w:pPr>
-              <w:pStyle w:val="Encabezado"/>
-              <w:tabs>
-                <w:tab w:val="left" w:pos="2108"/>
-                <w:tab w:val="right" w:pos="9602"/>
-              </w:tabs>
-              <w:spacing w:line="360" w:lineRule="auto"/>
-              <w:ind w:left="714"/>
-              <w:rPr>
-                <w:rFonts w:ascii="Tahoma" w:eastAsia="SimHei" w:hAnsi="Tahoma" w:cs="Tahoma"/>
-                <w:sz w:val="24"/>
-                <w:szCs w:val="24"/>
-                <w:lang w:val="es-ES_tradnl" w:eastAsia="ar-SA"/>
-              </w:rPr>
-            </w:pPr>
-          </w:p>
-          <w:p>
-            <w:pPr>
-              <w:pStyle w:val="Encabezado"/>
-              <w:tabs>
-                <w:tab w:val="left" w:pos="2108"/>
-                <w:tab w:val="right" w:pos="9602"/>
-              </w:tabs>
-              <w:rPr>
-                <w:rFonts w:ascii="Tahoma" w:eastAsia="SimHei" w:hAnsi="Tahoma" w:cs="Tahoma"/>
-                <w:sz w:val="24"/>
-                <w:szCs w:val="24"/>
-                <w:lang w:val="es-ES_tradnl" w:eastAsia="ar-SA"/>
-              </w:rPr>
-            </w:pPr>
-            <w:r>
-              <w:rPr>
-                <w:rFonts w:ascii="Tahoma" w:eastAsia="SimHei" w:hAnsi="Tahoma" w:cs="Tahoma"/>
-                <w:sz w:val="24"/>
-                <w:szCs w:val="24"/>
-                <w:lang w:val="es-ES_tradnl" w:eastAsia="ar-SA"/>
-              </w:rPr>
-              <w:t>Resultado Obtenido:__________________________________________________</w:t>
-            </w:r>
-          </w:p>
-          <w:p>
-            <w:pPr>
-              <w:pStyle w:val="Encabezado"/>
-              <w:tabs>
-                <w:tab w:val="left" w:pos="2108"/>
-                <w:tab w:val="right" w:pos="9602"/>
-              </w:tabs>
-              <w:rPr>
-                <w:rFonts w:ascii="Tahoma" w:eastAsia="SimHei" w:hAnsi="Tahoma" w:cs="Tahoma"/>
-                <w:sz w:val="24"/>
-                <w:szCs w:val="24"/>
-                <w:lang w:val="es-ES_tradnl" w:eastAsia="ar-SA"/>
-              </w:rPr>
-            </w:pPr>
           </w:p>
           <w:p>
             <w:pPr>
@@ -3678,6 +3155,895 @@
       <w:r>
         <w:tab/>
       </w:r>
+    </w:p>
+    <w:p>
+      <w:pPr>
+        <w:tabs>
+          <w:tab w:val="left" w:pos="2700"/>
+        </w:tabs>
+      </w:pPr>
+    </w:p>
+    <w:p>
+      <w:pPr>
+        <w:tabs>
+          <w:tab w:val="left" w:pos="2700"/>
+        </w:tabs>
+      </w:pPr>
+    </w:p>
+    <w:p>
+      <w:pPr>
+        <w:tabs>
+          <w:tab w:val="left" w:pos="2700"/>
+        </w:tabs>
+      </w:pPr>
+    </w:p>
+    <w:p>
+      <w:pPr>
+        <w:tabs>
+          <w:tab w:val="left" w:pos="2700"/>
+        </w:tabs>
+      </w:pPr>
+    </w:p>
+    <w:p>
+      <w:pPr>
+        <w:tabs>
+          <w:tab w:val="left" w:pos="2700"/>
+        </w:tabs>
+      </w:pPr>
+    </w:p>
+    <w:p>
+      <w:pPr>
+        <w:tabs>
+          <w:tab w:val="left" w:pos="2700"/>
+        </w:tabs>
+      </w:pPr>
+    </w:p>
+    <w:p>
+      <w:pPr>
+        <w:tabs>
+          <w:tab w:val="left" w:pos="2700"/>
+        </w:tabs>
+      </w:pPr>
+    </w:p>
+    <w:p>
+      <w:pPr>
+        <w:tabs>
+          <w:tab w:val="left" w:pos="2700"/>
+        </w:tabs>
+      </w:pPr>
+    </w:p>
+    <w:p>
+      <w:pPr>
+        <w:tabs>
+          <w:tab w:val="left" w:pos="2700"/>
+        </w:tabs>
+      </w:pPr>
+    </w:p>
+    <w:p>
+      <w:pPr>
+        <w:jc w:val="center"/>
+        <w:rPr>
+          <w:b/>
+          <w:bCs/>
+          <w:i/>
+          <w:iCs/>
+          <w:sz w:val="28"/>
+          <w:szCs w:val="28"/>
+        </w:rPr>
+      </w:pPr>
+      <w:r>
+        <w:rPr>
+          <w:b/>
+          <w:bCs/>
+          <w:i/>
+          <w:iCs/>
+          <w:sz w:val="28"/>
+          <w:szCs w:val="28"/>
+        </w:rPr>
+        <w:lastRenderedPageBreak/>
+        <w:t>Revisiones</w:t>
+      </w:r>
+      <w:r>
+        <w:rPr>
+          <w:b/>
+          <w:bCs/>
+          <w:i/>
+          <w:iCs/>
+          <w:sz w:val="28"/>
+          <w:szCs w:val="28"/>
+        </w:rPr>
+        <w:t xml:space="preserve"> de Diseño:</w:t>
+      </w:r>
+    </w:p>
+    <w:p>
+      <w:pPr>
+        <w:jc w:val="center"/>
+        <w:rPr>
+          <w:b/>
+          <w:bCs/>
+          <w:i/>
+          <w:iCs/>
+          <w:sz w:val="28"/>
+          <w:szCs w:val="28"/>
+        </w:rPr>
+      </w:pPr>
+      <w:r>
+        <w:rPr>
+          <w:b/>
+          <w:bCs/>
+          <w:i/>
+          <w:iCs/>
+          <w:sz w:val="28"/>
+          <w:szCs w:val="28"/>
+        </w:rPr>
+        <w:t>Diseño de la Base de Datos:</w:t>
+      </w:r>
+    </w:p>
+    <w:tbl>
+      <w:tblPr>
+        <w:tblpPr w:leftFromText="141" w:rightFromText="141" w:vertAnchor="page" w:horzAnchor="page" w:tblpX="673" w:tblpY="2836"/>
+        <w:tblW w:w="10881" w:type="dxa"/>
+        <w:tblBorders>
+          <w:top w:val="single" w:sz="4" w:space="0" w:color="auto"/>
+          <w:left w:val="single" w:sz="4" w:space="0" w:color="auto"/>
+          <w:bottom w:val="single" w:sz="4" w:space="0" w:color="auto"/>
+          <w:right w:val="single" w:sz="4" w:space="0" w:color="auto"/>
+          <w:insideH w:val="single" w:sz="4" w:space="0" w:color="auto"/>
+          <w:insideV w:val="single" w:sz="4" w:space="0" w:color="auto"/>
+        </w:tblBorders>
+        <w:tblLook w:val="01E0"/>
+      </w:tblPr>
+      <w:tblGrid>
+        <w:gridCol w:w="6194"/>
+        <w:gridCol w:w="4687"/>
+      </w:tblGrid>
+      <w:tr>
+        <w:trPr>
+          <w:trHeight w:val="353"/>
+        </w:trPr>
+        <w:tc>
+          <w:tcPr>
+            <w:tcW w:w="10881" w:type="dxa"/>
+            <w:gridSpan w:val="2"/>
+            <w:shd w:val="clear" w:color="auto" w:fill="4BACC6"/>
+          </w:tcPr>
+          <w:p>
+            <w:pPr>
+              <w:pStyle w:val="Encabezado"/>
+              <w:tabs>
+                <w:tab w:val="left" w:pos="2822"/>
+              </w:tabs>
+              <w:jc w:val="both"/>
+              <w:rPr>
+                <w:rFonts w:ascii="Tahoma" w:eastAsia="SimHei" w:hAnsi="Tahoma" w:cs="Tahoma"/>
+                <w:b/>
+                <w:bCs/>
+                <w:sz w:val="24"/>
+                <w:szCs w:val="24"/>
+                <w:lang w:val="es-ES_tradnl" w:eastAsia="ar-SA"/>
+              </w:rPr>
+            </w:pPr>
+            <w:r>
+              <w:rPr>
+                <w:rFonts w:ascii="Tahoma" w:eastAsia="SimHei" w:hAnsi="Tahoma" w:cs="Tahoma"/>
+                <w:b/>
+                <w:bCs/>
+                <w:sz w:val="24"/>
+                <w:szCs w:val="24"/>
+                <w:lang w:val="es-ES_tradnl" w:eastAsia="ar-SA"/>
+              </w:rPr>
+              <w:t>Tipo de Revisión: Diseño de Base de Datos</w:t>
+            </w:r>
+          </w:p>
+        </w:tc>
+      </w:tr>
+      <w:tr>
+        <w:trPr>
+          <w:trHeight w:val="349"/>
+        </w:trPr>
+        <w:tc>
+          <w:tcPr>
+            <w:tcW w:w="6194" w:type="dxa"/>
+          </w:tcPr>
+          <w:p>
+            <w:pPr>
+              <w:pStyle w:val="Encabezado"/>
+              <w:tabs>
+                <w:tab w:val="left" w:pos="2108"/>
+                <w:tab w:val="right" w:pos="9602"/>
+              </w:tabs>
+              <w:rPr>
+                <w:rFonts w:ascii="Tahoma" w:eastAsia="SimHei" w:hAnsi="Tahoma" w:cs="Tahoma"/>
+                <w:sz w:val="24"/>
+                <w:szCs w:val="24"/>
+                <w:lang w:val="es-ES_tradnl" w:eastAsia="ar-SA"/>
+              </w:rPr>
+            </w:pPr>
+            <w:r>
+              <w:rPr>
+                <w:rFonts w:ascii="Tahoma" w:eastAsia="SimHei" w:hAnsi="Tahoma" w:cs="Tahoma"/>
+                <w:sz w:val="24"/>
+                <w:szCs w:val="24"/>
+                <w:lang w:val="es-ES_tradnl" w:eastAsia="ar-SA"/>
+              </w:rPr>
+              <w:t>Fecha de la revisión:</w:t>
+            </w:r>
+            <w:r>
+              <w:rPr>
+                <w:rFonts w:ascii="Tahoma" w:eastAsia="SimHei" w:hAnsi="Tahoma" w:cs="Tahoma"/>
+                <w:sz w:val="24"/>
+                <w:szCs w:val="24"/>
+                <w:lang w:val="es-ES_tradnl" w:eastAsia="ar-SA"/>
+              </w:rPr>
+              <w:t xml:space="preserve"> 17/05/2013</w:t>
+            </w:r>
+          </w:p>
+        </w:tc>
+        <w:tc>
+          <w:tcPr>
+            <w:tcW w:w="4687" w:type="dxa"/>
+          </w:tcPr>
+          <w:p>
+            <w:pPr>
+              <w:pStyle w:val="Encabezado"/>
+              <w:tabs>
+                <w:tab w:val="left" w:pos="2108"/>
+                <w:tab w:val="right" w:pos="9602"/>
+              </w:tabs>
+              <w:rPr>
+                <w:rFonts w:ascii="Tahoma" w:eastAsia="SimHei" w:hAnsi="Tahoma" w:cs="Tahoma"/>
+                <w:sz w:val="24"/>
+                <w:szCs w:val="24"/>
+                <w:lang w:val="es-ES_tradnl" w:eastAsia="ar-SA"/>
+              </w:rPr>
+            </w:pPr>
+            <w:r>
+              <w:rPr>
+                <w:rFonts w:ascii="Tahoma" w:eastAsia="SimHei" w:hAnsi="Tahoma" w:cs="Tahoma"/>
+                <w:sz w:val="24"/>
+                <w:szCs w:val="24"/>
+                <w:lang w:val="es-ES_tradnl" w:eastAsia="ar-SA"/>
+              </w:rPr>
+              <w:t>Hora:</w:t>
+            </w:r>
+            <w:r>
+              <w:rPr>
+                <w:rFonts w:ascii="Tahoma" w:eastAsia="SimHei" w:hAnsi="Tahoma" w:cs="Tahoma"/>
+                <w:sz w:val="24"/>
+                <w:szCs w:val="24"/>
+                <w:lang w:val="es-ES_tradnl" w:eastAsia="ar-SA"/>
+              </w:rPr>
+              <w:t xml:space="preserve"> 18:00</w:t>
+            </w:r>
+          </w:p>
+        </w:tc>
+      </w:tr>
+      <w:tr>
+        <w:trPr>
+          <w:trHeight w:val="346"/>
+        </w:trPr>
+        <w:tc>
+          <w:tcPr>
+            <w:tcW w:w="10881" w:type="dxa"/>
+            <w:gridSpan w:val="2"/>
+          </w:tcPr>
+          <w:p>
+            <w:pPr>
+              <w:pStyle w:val="Encabezado"/>
+              <w:tabs>
+                <w:tab w:val="left" w:pos="2108"/>
+                <w:tab w:val="left" w:pos="3802"/>
+              </w:tabs>
+              <w:jc w:val="both"/>
+              <w:rPr>
+                <w:rFonts w:ascii="Tahoma" w:eastAsia="SimHei" w:hAnsi="Tahoma" w:cs="Tahoma"/>
+                <w:sz w:val="24"/>
+                <w:szCs w:val="24"/>
+                <w:lang w:val="es-ES_tradnl" w:eastAsia="ar-SA"/>
+              </w:rPr>
+            </w:pPr>
+            <w:r>
+              <w:rPr>
+                <w:rFonts w:ascii="Tahoma" w:eastAsia="SimHei" w:hAnsi="Tahoma" w:cs="Tahoma"/>
+                <w:sz w:val="24"/>
+                <w:szCs w:val="24"/>
+                <w:lang w:val="es-ES_tradnl" w:eastAsia="ar-SA"/>
+              </w:rPr>
+              <w:t>Elemento de Configuración:</w:t>
+            </w:r>
+            <w:r>
+              <w:rPr>
+                <w:rFonts w:ascii="Tahoma" w:eastAsia="SimHei" w:hAnsi="Tahoma" w:cs="Tahoma"/>
+                <w:sz w:val="24"/>
+                <w:szCs w:val="24"/>
+                <w:lang w:val="es-ES_tradnl" w:eastAsia="ar-SA"/>
+              </w:rPr>
+              <w:t>/DB/</w:t>
+            </w:r>
+            <w:proofErr w:type="spellStart"/>
+            <w:r>
+              <w:rPr>
+                <w:rFonts w:ascii="Tahoma" w:eastAsia="SimHei" w:hAnsi="Tahoma" w:cs="Tahoma"/>
+                <w:sz w:val="24"/>
+                <w:szCs w:val="24"/>
+                <w:lang w:val="es-ES_tradnl" w:eastAsia="ar-SA"/>
+              </w:rPr>
+              <w:t>modelado_ventas</w:t>
+            </w:r>
+            <w:proofErr w:type="spellEnd"/>
+          </w:p>
+        </w:tc>
+      </w:tr>
+      <w:tr>
+        <w:trPr>
+          <w:trHeight w:val="346"/>
+        </w:trPr>
+        <w:tc>
+          <w:tcPr>
+            <w:tcW w:w="10881" w:type="dxa"/>
+            <w:gridSpan w:val="2"/>
+          </w:tcPr>
+          <w:p>
+            <w:pPr>
+              <w:pStyle w:val="Encabezado"/>
+              <w:tabs>
+                <w:tab w:val="left" w:pos="2108"/>
+                <w:tab w:val="left" w:pos="3802"/>
+              </w:tabs>
+              <w:jc w:val="both"/>
+              <w:rPr>
+                <w:rFonts w:ascii="Tahoma" w:eastAsia="SimHei" w:hAnsi="Tahoma" w:cs="Tahoma"/>
+                <w:sz w:val="24"/>
+                <w:szCs w:val="24"/>
+                <w:lang w:val="es-ES_tradnl" w:eastAsia="ar-SA"/>
+              </w:rPr>
+            </w:pPr>
+            <w:r>
+              <w:rPr>
+                <w:rFonts w:ascii="Tahoma" w:eastAsia="SimHei" w:hAnsi="Tahoma" w:cs="Tahoma"/>
+                <w:sz w:val="24"/>
+                <w:szCs w:val="24"/>
+                <w:lang w:val="es-ES_tradnl" w:eastAsia="ar-SA"/>
+              </w:rPr>
+              <w:t>Encargado:</w:t>
+            </w:r>
+            <w:r>
+              <w:rPr>
+                <w:rFonts w:ascii="Tahoma" w:eastAsia="SimHei" w:hAnsi="Tahoma" w:cs="Tahoma"/>
+                <w:sz w:val="24"/>
+                <w:szCs w:val="24"/>
+                <w:lang w:val="es-ES_tradnl" w:eastAsia="ar-SA"/>
+              </w:rPr>
+              <w:t xml:space="preserve"> </w:t>
+            </w:r>
+            <w:proofErr w:type="spellStart"/>
+            <w:r>
+              <w:rPr>
+                <w:rFonts w:ascii="Tahoma" w:eastAsia="SimHei" w:hAnsi="Tahoma" w:cs="Tahoma"/>
+                <w:sz w:val="24"/>
+                <w:szCs w:val="24"/>
+                <w:lang w:val="es-ES_tradnl" w:eastAsia="ar-SA"/>
+              </w:rPr>
+              <w:t>Lizza</w:t>
+            </w:r>
+            <w:proofErr w:type="spellEnd"/>
+            <w:r>
+              <w:rPr>
+                <w:rFonts w:ascii="Tahoma" w:eastAsia="SimHei" w:hAnsi="Tahoma" w:cs="Tahoma"/>
+                <w:sz w:val="24"/>
+                <w:szCs w:val="24"/>
+                <w:lang w:val="es-ES_tradnl" w:eastAsia="ar-SA"/>
+              </w:rPr>
+              <w:t xml:space="preserve"> Lorena López</w:t>
+            </w:r>
+          </w:p>
+        </w:tc>
+      </w:tr>
+      <w:tr>
+        <w:tc>
+          <w:tcPr>
+            <w:tcW w:w="10881" w:type="dxa"/>
+            <w:gridSpan w:val="2"/>
+          </w:tcPr>
+          <w:p>
+            <w:pPr>
+              <w:pStyle w:val="Encabezado"/>
+              <w:tabs>
+                <w:tab w:val="left" w:pos="2108"/>
+                <w:tab w:val="left" w:pos="3802"/>
+              </w:tabs>
+              <w:jc w:val="both"/>
+              <w:rPr>
+                <w:rFonts w:ascii="Tahoma" w:eastAsia="SimHei" w:hAnsi="Tahoma" w:cs="Tahoma"/>
+                <w:sz w:val="24"/>
+                <w:szCs w:val="24"/>
+                <w:lang w:val="es-ES_tradnl" w:eastAsia="ar-SA"/>
+              </w:rPr>
+            </w:pPr>
+            <w:r>
+              <w:rPr>
+                <w:rFonts w:ascii="Tahoma" w:eastAsia="SimHei" w:hAnsi="Tahoma" w:cs="Tahoma"/>
+                <w:sz w:val="24"/>
+                <w:szCs w:val="24"/>
+                <w:lang w:val="es-ES_tradnl" w:eastAsia="ar-SA"/>
+              </w:rPr>
+              <w:t>Preguntas de comprobación:</w:t>
+            </w:r>
+          </w:p>
+          <w:p>
+            <w:pPr>
+              <w:pStyle w:val="Encabezado"/>
+              <w:tabs>
+                <w:tab w:val="left" w:pos="2108"/>
+                <w:tab w:val="left" w:pos="3802"/>
+              </w:tabs>
+              <w:jc w:val="both"/>
+              <w:rPr>
+                <w:rFonts w:ascii="Tahoma" w:eastAsia="SimHei" w:hAnsi="Tahoma" w:cs="Tahoma"/>
+                <w:sz w:val="24"/>
+                <w:szCs w:val="24"/>
+                <w:lang w:val="es-ES_tradnl" w:eastAsia="ar-SA"/>
+              </w:rPr>
+            </w:pPr>
+          </w:p>
+          <w:p>
+            <w:pPr>
+              <w:pStyle w:val="Textosinformato"/>
+              <w:ind w:left="360"/>
+              <w:rPr>
+                <w:rFonts w:ascii="Tahoma" w:eastAsia="SimHei" w:hAnsi="Tahoma" w:cs="Tahoma"/>
+                <w:sz w:val="24"/>
+                <w:szCs w:val="24"/>
+                <w:lang w:eastAsia="ar-SA"/>
+              </w:rPr>
+            </w:pPr>
+            <w:r>
+              <w:rPr>
+                <w:rFonts w:ascii="Tahoma" w:eastAsia="SimHei" w:hAnsi="Tahoma" w:cs="Tahoma"/>
+                <w:sz w:val="24"/>
+                <w:szCs w:val="24"/>
+                <w:lang w:eastAsia="ar-SA"/>
+              </w:rPr>
+              <w:t xml:space="preserve">- </w:t>
+            </w:r>
+            <w:r>
+              <w:rPr>
+                <w:rFonts w:ascii="Tahoma" w:eastAsia="SimHei" w:hAnsi="Tahoma" w:cs="Tahoma"/>
+                <w:sz w:val="24"/>
+                <w:szCs w:val="24"/>
+                <w:lang w:eastAsia="ar-SA"/>
+              </w:rPr>
+              <w:t>¿Se utiliza la herramienta establecida?</w:t>
+            </w:r>
+          </w:p>
+          <w:p>
+            <w:pPr>
+              <w:pStyle w:val="Textosinformato"/>
+              <w:ind w:left="360"/>
+              <w:rPr>
+                <w:rFonts w:ascii="Tahoma" w:eastAsia="SimHei" w:hAnsi="Tahoma" w:cs="Tahoma"/>
+                <w:sz w:val="24"/>
+                <w:szCs w:val="24"/>
+                <w:lang w:eastAsia="ar-SA"/>
+              </w:rPr>
+            </w:pPr>
+            <w:r>
+              <w:rPr>
+                <w:rFonts w:ascii="Tahoma" w:eastAsia="SimHei" w:hAnsi="Tahoma" w:cs="Tahoma"/>
+                <w:sz w:val="24"/>
+                <w:szCs w:val="24"/>
+                <w:lang w:eastAsia="ar-SA"/>
+              </w:rPr>
+              <w:t xml:space="preserve">   Si</w:t>
+            </w:r>
+          </w:p>
+          <w:p>
+            <w:pPr>
+              <w:pStyle w:val="Textosinformato"/>
+              <w:ind w:left="360"/>
+              <w:rPr>
+                <w:rFonts w:ascii="Tahoma" w:eastAsia="SimHei" w:hAnsi="Tahoma" w:cs="Tahoma"/>
+                <w:sz w:val="24"/>
+                <w:szCs w:val="24"/>
+                <w:lang w:eastAsia="ar-SA"/>
+              </w:rPr>
+            </w:pPr>
+            <w:r>
+              <w:rPr>
+                <w:rFonts w:ascii="Tahoma" w:eastAsia="SimHei" w:hAnsi="Tahoma" w:cs="Tahoma"/>
+                <w:sz w:val="24"/>
+                <w:szCs w:val="24"/>
+                <w:lang w:eastAsia="ar-SA"/>
+              </w:rPr>
+              <w:t xml:space="preserve">- </w:t>
+            </w:r>
+            <w:r>
+              <w:rPr>
+                <w:rFonts w:ascii="Tahoma" w:eastAsia="SimHei" w:hAnsi="Tahoma" w:cs="Tahoma"/>
+                <w:sz w:val="24"/>
+                <w:szCs w:val="24"/>
+                <w:lang w:eastAsia="ar-SA"/>
+              </w:rPr>
+              <w:t>¿Se encuentra el elemento en revisión actualizado?</w:t>
+            </w:r>
+          </w:p>
+          <w:p>
+            <w:pPr>
+              <w:pStyle w:val="Textosinformato"/>
+              <w:ind w:left="360"/>
+              <w:rPr>
+                <w:rFonts w:ascii="Tahoma" w:eastAsia="SimHei" w:hAnsi="Tahoma" w:cs="Tahoma"/>
+                <w:sz w:val="24"/>
+                <w:szCs w:val="24"/>
+                <w:lang w:eastAsia="ar-SA"/>
+              </w:rPr>
+            </w:pPr>
+            <w:r>
+              <w:rPr>
+                <w:rFonts w:ascii="Tahoma" w:eastAsia="SimHei" w:hAnsi="Tahoma" w:cs="Tahoma"/>
+                <w:sz w:val="24"/>
+                <w:szCs w:val="24"/>
+                <w:lang w:eastAsia="ar-SA"/>
+              </w:rPr>
+              <w:t xml:space="preserve">   Si </w:t>
+            </w:r>
+          </w:p>
+          <w:p>
+            <w:pPr>
+              <w:pStyle w:val="Textosinformato"/>
+              <w:ind w:left="360"/>
+              <w:rPr>
+                <w:rFonts w:ascii="Tahoma" w:eastAsia="SimHei" w:hAnsi="Tahoma" w:cs="Tahoma"/>
+                <w:sz w:val="24"/>
+                <w:szCs w:val="24"/>
+                <w:lang w:eastAsia="ar-SA"/>
+              </w:rPr>
+            </w:pPr>
+            <w:r>
+              <w:rPr>
+                <w:rFonts w:ascii="Tahoma" w:eastAsia="SimHei" w:hAnsi="Tahoma" w:cs="Tahoma"/>
+                <w:sz w:val="24"/>
+                <w:szCs w:val="24"/>
+                <w:lang w:eastAsia="ar-SA"/>
+              </w:rPr>
+              <w:t>-</w:t>
+            </w:r>
+            <w:r>
+              <w:rPr>
+                <w:rFonts w:ascii="Tahoma" w:eastAsia="SimHei" w:hAnsi="Tahoma" w:cs="Tahoma"/>
+                <w:sz w:val="24"/>
+                <w:szCs w:val="24"/>
+                <w:lang w:eastAsia="ar-SA"/>
+              </w:rPr>
+              <w:t xml:space="preserve"> </w:t>
+            </w:r>
+            <w:r>
+              <w:rPr>
+                <w:rFonts w:ascii="Tahoma" w:eastAsia="SimHei" w:hAnsi="Tahoma" w:cs="Tahoma"/>
+                <w:sz w:val="24"/>
+                <w:szCs w:val="24"/>
+                <w:lang w:eastAsia="ar-SA"/>
+              </w:rPr>
+              <w:t>¿Cumple con los estándares establecidos?</w:t>
+            </w:r>
+          </w:p>
+          <w:p>
+            <w:pPr>
+              <w:pStyle w:val="Textosinformato"/>
+              <w:ind w:left="360"/>
+              <w:rPr>
+                <w:rFonts w:ascii="Tahoma" w:eastAsia="SimHei" w:hAnsi="Tahoma" w:cs="Tahoma"/>
+                <w:sz w:val="24"/>
+                <w:szCs w:val="24"/>
+                <w:lang w:eastAsia="ar-SA"/>
+              </w:rPr>
+            </w:pPr>
+            <w:r>
+              <w:rPr>
+                <w:rFonts w:ascii="Tahoma" w:eastAsia="SimHei" w:hAnsi="Tahoma" w:cs="Tahoma"/>
+                <w:sz w:val="24"/>
+                <w:szCs w:val="24"/>
+                <w:lang w:eastAsia="ar-SA"/>
+              </w:rPr>
+              <w:t xml:space="preserve">   Si</w:t>
+            </w:r>
+          </w:p>
+          <w:p>
+            <w:pPr>
+              <w:pStyle w:val="Textosinformato"/>
+              <w:ind w:left="360"/>
+              <w:rPr>
+                <w:rFonts w:ascii="Tahoma" w:eastAsia="SimHei" w:hAnsi="Tahoma" w:cs="Tahoma"/>
+                <w:sz w:val="24"/>
+                <w:szCs w:val="24"/>
+                <w:lang w:eastAsia="ar-SA"/>
+              </w:rPr>
+            </w:pPr>
+            <w:r>
+              <w:rPr>
+                <w:rFonts w:ascii="Tahoma" w:eastAsia="SimHei" w:hAnsi="Tahoma" w:cs="Tahoma"/>
+                <w:sz w:val="24"/>
+                <w:szCs w:val="24"/>
+                <w:lang w:eastAsia="ar-SA"/>
+              </w:rPr>
+              <w:t>- ¿Las tablas utilizadas actualmente fueron definidas satisface los requisitos definidos?</w:t>
+            </w:r>
+          </w:p>
+          <w:p>
+            <w:pPr>
+              <w:pStyle w:val="Textosinformato"/>
+              <w:ind w:left="360"/>
+              <w:rPr>
+                <w:rFonts w:ascii="Tahoma" w:eastAsia="SimHei" w:hAnsi="Tahoma" w:cs="Tahoma"/>
+                <w:sz w:val="24"/>
+                <w:szCs w:val="24"/>
+                <w:lang w:eastAsia="ar-SA"/>
+              </w:rPr>
+            </w:pPr>
+            <w:r>
+              <w:rPr>
+                <w:rFonts w:ascii="Tahoma" w:eastAsia="SimHei" w:hAnsi="Tahoma" w:cs="Tahoma"/>
+                <w:sz w:val="24"/>
+                <w:szCs w:val="24"/>
+                <w:lang w:eastAsia="ar-SA"/>
+              </w:rPr>
+              <w:t xml:space="preserve">   Si </w:t>
+            </w:r>
+          </w:p>
+          <w:p>
+            <w:pPr>
+              <w:pStyle w:val="Textosinformato"/>
+              <w:ind w:left="360"/>
+              <w:rPr>
+                <w:rFonts w:ascii="Tahoma" w:eastAsia="SimHei" w:hAnsi="Tahoma" w:cs="Tahoma"/>
+                <w:sz w:val="24"/>
+                <w:szCs w:val="24"/>
+                <w:lang w:eastAsia="ar-SA"/>
+              </w:rPr>
+            </w:pPr>
+            <w:r>
+              <w:rPr>
+                <w:rFonts w:ascii="Tahoma" w:eastAsia="SimHei" w:hAnsi="Tahoma" w:cs="Tahoma"/>
+                <w:sz w:val="24"/>
+                <w:szCs w:val="24"/>
+                <w:lang w:eastAsia="ar-SA"/>
+              </w:rPr>
+              <w:t>-</w:t>
+            </w:r>
+            <w:r>
+              <w:rPr>
+                <w:rFonts w:ascii="Tahoma" w:eastAsia="SimHei" w:hAnsi="Tahoma" w:cs="Tahoma"/>
+                <w:sz w:val="24"/>
+                <w:szCs w:val="24"/>
+                <w:lang w:eastAsia="ar-SA"/>
+              </w:rPr>
+              <w:t xml:space="preserve"> </w:t>
+            </w:r>
+            <w:r>
+              <w:rPr>
+                <w:rFonts w:ascii="Tahoma" w:eastAsia="SimHei" w:hAnsi="Tahoma" w:cs="Tahoma"/>
+                <w:sz w:val="24"/>
+                <w:szCs w:val="24"/>
+                <w:lang w:eastAsia="ar-SA"/>
+              </w:rPr>
+              <w:t>¿Cada tabla existente tiene una justificación?</w:t>
+            </w:r>
+          </w:p>
+          <w:p>
+            <w:pPr>
+              <w:pStyle w:val="Textosinformato"/>
+              <w:ind w:left="360"/>
+              <w:rPr>
+                <w:rFonts w:ascii="Tahoma" w:eastAsia="SimHei" w:hAnsi="Tahoma" w:cs="Tahoma"/>
+                <w:sz w:val="24"/>
+                <w:szCs w:val="24"/>
+                <w:lang w:eastAsia="ar-SA"/>
+              </w:rPr>
+            </w:pPr>
+            <w:r>
+              <w:rPr>
+                <w:rFonts w:ascii="Tahoma" w:eastAsia="SimHei" w:hAnsi="Tahoma" w:cs="Tahoma"/>
+                <w:sz w:val="24"/>
+                <w:szCs w:val="24"/>
+                <w:lang w:eastAsia="ar-SA"/>
+              </w:rPr>
+              <w:t xml:space="preserve">  Si.</w:t>
+            </w:r>
+          </w:p>
+          <w:p>
+            <w:pPr>
+              <w:pStyle w:val="Encabezado"/>
+              <w:tabs>
+                <w:tab w:val="left" w:pos="2108"/>
+                <w:tab w:val="right" w:pos="9602"/>
+              </w:tabs>
+              <w:spacing w:line="360" w:lineRule="auto"/>
+              <w:rPr>
+                <w:rFonts w:ascii="Tahoma" w:eastAsia="SimHei" w:hAnsi="Tahoma" w:cs="Tahoma"/>
+                <w:sz w:val="24"/>
+                <w:szCs w:val="24"/>
+                <w:lang w:val="es-ES_tradnl" w:eastAsia="ar-SA"/>
+              </w:rPr>
+            </w:pPr>
+          </w:p>
+          <w:p>
+            <w:pPr>
+              <w:pStyle w:val="Encabezado"/>
+              <w:tabs>
+                <w:tab w:val="left" w:pos="2108"/>
+                <w:tab w:val="right" w:pos="9602"/>
+              </w:tabs>
+              <w:rPr>
+                <w:rFonts w:ascii="Tahoma" w:eastAsia="SimHei" w:hAnsi="Tahoma" w:cs="Tahoma"/>
+                <w:sz w:val="24"/>
+                <w:szCs w:val="24"/>
+                <w:lang w:val="es-ES_tradnl" w:eastAsia="ar-SA"/>
+              </w:rPr>
+            </w:pPr>
+            <w:r>
+              <w:rPr>
+                <w:rFonts w:ascii="Tahoma" w:eastAsia="SimHei" w:hAnsi="Tahoma" w:cs="Tahoma"/>
+                <w:sz w:val="24"/>
+                <w:szCs w:val="24"/>
+                <w:lang w:val="es-ES_tradnl" w:eastAsia="ar-SA"/>
+              </w:rPr>
+              <w:t>Resultado Obtenido: Este diseño se ajusta a las necesidades del desarrollo del sistema de Ventas.</w:t>
+            </w:r>
+          </w:p>
+          <w:p>
+            <w:pPr>
+              <w:pStyle w:val="Encabezado"/>
+              <w:tabs>
+                <w:tab w:val="left" w:pos="2108"/>
+                <w:tab w:val="right" w:pos="9602"/>
+              </w:tabs>
+              <w:rPr>
+                <w:rFonts w:ascii="Tahoma" w:eastAsia="SimHei" w:hAnsi="Tahoma" w:cs="Tahoma"/>
+                <w:sz w:val="24"/>
+                <w:szCs w:val="24"/>
+                <w:lang w:val="es-ES_tradnl" w:eastAsia="ar-SA"/>
+              </w:rPr>
+            </w:pPr>
+          </w:p>
+          <w:p>
+            <w:pPr>
+              <w:pStyle w:val="Encabezado"/>
+              <w:tabs>
+                <w:tab w:val="left" w:pos="2108"/>
+                <w:tab w:val="right" w:pos="9602"/>
+              </w:tabs>
+              <w:rPr>
+                <w:rFonts w:ascii="Tahoma" w:eastAsia="SimHei" w:hAnsi="Tahoma" w:cs="Tahoma"/>
+                <w:sz w:val="24"/>
+                <w:szCs w:val="24"/>
+                <w:lang w:val="es-ES_tradnl" w:eastAsia="ar-SA"/>
+              </w:rPr>
+            </w:pPr>
+            <w:r>
+              <w:rPr>
+                <w:rFonts w:ascii="Tahoma" w:eastAsia="SimHei" w:hAnsi="Tahoma" w:cs="Tahoma"/>
+                <w:sz w:val="24"/>
+                <w:szCs w:val="24"/>
+                <w:lang w:val="es-ES_tradnl" w:eastAsia="ar-SA"/>
+              </w:rPr>
+              <w:t>Otras</w:t>
+            </w:r>
+            <w:r>
+              <w:rPr>
+                <w:rFonts w:ascii="Tahoma" w:eastAsia="SimHei" w:hAnsi="Tahoma" w:cs="Tahoma"/>
+                <w:sz w:val="24"/>
+                <w:szCs w:val="24"/>
+                <w:lang w:val="es-ES_tradnl" w:eastAsia="ar-SA"/>
+              </w:rPr>
+              <w:t xml:space="preserve"> Observaciones: No se hará revisiones de la base de datos cada semana, pero si quincenales para verificar que tenga la misma consistencia que el comienzo.</w:t>
+            </w:r>
+          </w:p>
+          <w:p>
+            <w:pPr>
+              <w:pStyle w:val="Encabezado"/>
+              <w:tabs>
+                <w:tab w:val="left" w:pos="2108"/>
+                <w:tab w:val="right" w:pos="9602"/>
+              </w:tabs>
+              <w:rPr>
+                <w:rFonts w:ascii="Tahoma" w:eastAsia="SimHei" w:hAnsi="Tahoma" w:cs="Tahoma"/>
+                <w:sz w:val="24"/>
+                <w:szCs w:val="24"/>
+                <w:lang w:val="es-ES_tradnl" w:eastAsia="ar-SA"/>
+              </w:rPr>
+            </w:pPr>
+          </w:p>
+        </w:tc>
+      </w:tr>
+    </w:tbl>
+    <w:p>
+      <w:pPr>
+        <w:jc w:val="center"/>
+        <w:rPr>
+          <w:b/>
+          <w:bCs/>
+          <w:i/>
+          <w:iCs/>
+          <w:sz w:val="28"/>
+          <w:szCs w:val="28"/>
+        </w:rPr>
+      </w:pPr>
+    </w:p>
+    <w:p>
+      <w:pPr>
+        <w:jc w:val="center"/>
+        <w:rPr>
+          <w:b/>
+          <w:bCs/>
+          <w:i/>
+          <w:iCs/>
+          <w:sz w:val="28"/>
+          <w:szCs w:val="28"/>
+        </w:rPr>
+      </w:pPr>
+    </w:p>
+    <w:p>
+      <w:pPr>
+        <w:tabs>
+          <w:tab w:val="left" w:pos="2700"/>
+        </w:tabs>
+      </w:pPr>
+    </w:p>
+    <w:p>
+      <w:pPr>
+        <w:tabs>
+          <w:tab w:val="left" w:pos="2700"/>
+        </w:tabs>
+      </w:pPr>
+    </w:p>
+    <w:p>
+      <w:pPr>
+        <w:tabs>
+          <w:tab w:val="left" w:pos="2700"/>
+        </w:tabs>
+      </w:pPr>
+    </w:p>
+    <w:p>
+      <w:pPr>
+        <w:tabs>
+          <w:tab w:val="left" w:pos="2700"/>
+        </w:tabs>
+      </w:pPr>
+    </w:p>
+    <w:p>
+      <w:pPr>
+        <w:tabs>
+          <w:tab w:val="left" w:pos="2700"/>
+        </w:tabs>
+      </w:pPr>
+    </w:p>
+    <w:p>
+      <w:pPr>
+        <w:tabs>
+          <w:tab w:val="left" w:pos="2700"/>
+        </w:tabs>
+      </w:pPr>
+    </w:p>
+    <w:p>
+      <w:pPr>
+        <w:tabs>
+          <w:tab w:val="left" w:pos="2700"/>
+        </w:tabs>
+      </w:pPr>
+    </w:p>
+    <w:p>
+      <w:pPr>
+        <w:tabs>
+          <w:tab w:val="left" w:pos="2700"/>
+        </w:tabs>
+      </w:pPr>
+    </w:p>
+    <w:p>
+      <w:pPr>
+        <w:tabs>
+          <w:tab w:val="left" w:pos="2700"/>
+        </w:tabs>
+      </w:pPr>
     </w:p>
     <w:p>
       <w:pPr>
@@ -3938,6 +4304,7 @@
     <w:lsdException w:name="Subtitle" w:semiHidden="0" w:uiPriority="11" w:unhideWhenUsed="0" w:qFormat="1"/>
     <w:lsdException w:name="Strong" w:semiHidden="0" w:uiPriority="22" w:unhideWhenUsed="0" w:qFormat="1"/>
     <w:lsdException w:name="Emphasis" w:semiHidden="0" w:uiPriority="20" w:unhideWhenUsed="0" w:qFormat="1"/>
+    <w:lsdException w:name="Plain Text" w:uiPriority="0"/>
     <w:lsdException w:name="Table Grid" w:semiHidden="0" w:uiPriority="59" w:unhideWhenUsed="0"/>
     <w:lsdException w:name="Placeholder Text" w:unhideWhenUsed="0"/>
     <w:lsdException w:name="No Spacing" w:semiHidden="0" w:uiPriority="1" w:unhideWhenUsed="0" w:qFormat="1"/>
@@ -4135,6 +4502,42 @@
     <w:rsid w:val="00C925D7"/>
     <w:rPr>
       <w:rFonts w:ascii="Calibri" w:eastAsia="Calibri" w:hAnsi="Calibri" w:cs="Arial"/>
+    </w:rPr>
+  </w:style>
+  <w:style w:type="character" w:customStyle="1" w:styleId="TextosinformatoCar">
+    <w:name w:val="Texto sin formato Car"/>
+    <w:basedOn w:val="Fuentedeprrafopredeter"/>
+    <w:link w:val="Textosinformato"/>
+    <w:rsid w:val="007D39BC"/>
+    <w:rPr>
+      <w:rFonts w:ascii="Courier New" w:hAnsi="Courier New" w:cs="Courier New"/>
+      <w:lang w:val="es-ES_tradnl" w:eastAsia="es-ES_tradnl"/>
+    </w:rPr>
+  </w:style>
+  <w:style w:type="paragraph" w:styleId="Textosinformato">
+    <w:name w:val="Plain Text"/>
+    <w:basedOn w:val="Normal"/>
+    <w:link w:val="TextosinformatoCar"/>
+    <w:rsid w:val="007D39BC"/>
+    <w:pPr>
+      <w:spacing w:after="0" w:line="240" w:lineRule="auto"/>
+    </w:pPr>
+    <w:rPr>
+      <w:rFonts w:ascii="Courier New" w:eastAsiaTheme="minorHAnsi" w:hAnsi="Courier New" w:cs="Courier New"/>
+      <w:lang w:val="es-ES_tradnl" w:eastAsia="es-ES_tradnl"/>
+    </w:rPr>
+  </w:style>
+  <w:style w:type="character" w:customStyle="1" w:styleId="TextosinformatoCar1">
+    <w:name w:val="Texto sin formato Car1"/>
+    <w:basedOn w:val="Fuentedeprrafopredeter"/>
+    <w:link w:val="Textosinformato"/>
+    <w:uiPriority w:val="99"/>
+    <w:semiHidden/>
+    <w:rsid w:val="007D39BC"/>
+    <w:rPr>
+      <w:rFonts w:ascii="Consolas" w:eastAsia="Calibri" w:hAnsi="Consolas" w:cs="Consolas"/>
+      <w:sz w:val="21"/>
+      <w:szCs w:val="21"/>
     </w:rPr>
   </w:style>
 </w:styles>

</xml_diff>

<commit_message>
Testeo del AMB Clientes
#23 - Testeo y Revision del ABM Clientes
</commit_message>
<xml_diff>
--- a/documentación/Pruebas y Revisiones.docx
+++ b/documentación/Pruebas y Revisiones.docx
@@ -6314,16 +6314,7 @@
                 <w:szCs w:val="24"/>
                 <w:lang w:val="es-ES_tradnl" w:eastAsia="ar-SA"/>
               </w:rPr>
-              <w:t xml:space="preserve"> Interfaz de </w:t>
-            </w:r>
-            <w:r>
-              <w:rPr>
-                <w:rFonts w:ascii="Tahoma" w:eastAsia="SimHei" w:hAnsi="Tahoma" w:cs="Tahoma"/>
-                <w:sz w:val="24"/>
-                <w:szCs w:val="24"/>
-                <w:lang w:val="es-ES_tradnl" w:eastAsia="ar-SA"/>
-              </w:rPr>
-              <w:t>Localidades</w:t>
+              <w:t xml:space="preserve"> Interfaz de Localidades</w:t>
             </w:r>
           </w:p>
         </w:tc>
@@ -6715,6 +6706,585 @@
         </w:rPr>
       </w:pPr>
     </w:p>
+    <w:tbl>
+      <w:tblPr>
+        <w:tblpPr w:leftFromText="141" w:rightFromText="141" w:vertAnchor="page" w:horzAnchor="margin" w:tblpXSpec="center" w:tblpY="7704"/>
+        <w:tblW w:w="10881" w:type="dxa"/>
+        <w:tblBorders>
+          <w:top w:val="single" w:sz="4" w:space="0" w:color="auto"/>
+          <w:left w:val="single" w:sz="4" w:space="0" w:color="auto"/>
+          <w:bottom w:val="single" w:sz="4" w:space="0" w:color="auto"/>
+          <w:right w:val="single" w:sz="4" w:space="0" w:color="auto"/>
+          <w:insideH w:val="single" w:sz="4" w:space="0" w:color="auto"/>
+          <w:insideV w:val="single" w:sz="4" w:space="0" w:color="auto"/>
+        </w:tblBorders>
+        <w:tblLook w:val="01E0"/>
+      </w:tblPr>
+      <w:tblGrid>
+        <w:gridCol w:w="6274"/>
+        <w:gridCol w:w="4607"/>
+      </w:tblGrid>
+      <w:tr>
+        <w:trPr>
+          <w:trHeight w:val="353"/>
+        </w:trPr>
+        <w:tc>
+          <w:tcPr>
+            <w:tcW w:w="10881" w:type="dxa"/>
+            <w:gridSpan w:val="2"/>
+            <w:shd w:val="clear" w:color="auto" w:fill="4BACC6"/>
+          </w:tcPr>
+          <w:p>
+            <w:pPr>
+              <w:pStyle w:val="Encabezado"/>
+              <w:tabs>
+                <w:tab w:val="left" w:pos="2822"/>
+              </w:tabs>
+              <w:jc w:val="both"/>
+              <w:rPr>
+                <w:rFonts w:ascii="Tahoma" w:eastAsia="SimHei" w:hAnsi="Tahoma" w:cs="Tahoma"/>
+                <w:b/>
+                <w:bCs/>
+                <w:sz w:val="24"/>
+                <w:szCs w:val="24"/>
+                <w:lang w:val="es-ES_tradnl" w:eastAsia="ar-SA"/>
+              </w:rPr>
+            </w:pPr>
+            <w:r>
+              <w:rPr>
+                <w:rFonts w:ascii="Tahoma" w:eastAsia="SimHei" w:hAnsi="Tahoma" w:cs="Tahoma"/>
+                <w:b/>
+                <w:bCs/>
+                <w:sz w:val="24"/>
+                <w:szCs w:val="24"/>
+                <w:lang w:val="es-ES_tradnl" w:eastAsia="ar-SA"/>
+              </w:rPr>
+              <w:t>Tipo de Revisión: de Diseño de I</w:t>
+            </w:r>
+            <w:r>
+              <w:rPr>
+                <w:rFonts w:ascii="Tahoma" w:eastAsia="SimHei" w:hAnsi="Tahoma" w:cs="Tahoma"/>
+                <w:b/>
+                <w:bCs/>
+                <w:sz w:val="24"/>
+                <w:szCs w:val="24"/>
+                <w:lang w:val="es-ES_tradnl" w:eastAsia="ar-SA"/>
+              </w:rPr>
+              <w:t>nterfaces</w:t>
+            </w:r>
+          </w:p>
+        </w:tc>
+      </w:tr>
+      <w:tr>
+        <w:trPr>
+          <w:trHeight w:val="349"/>
+        </w:trPr>
+        <w:tc>
+          <w:tcPr>
+            <w:tcW w:w="6274" w:type="dxa"/>
+          </w:tcPr>
+          <w:p>
+            <w:pPr>
+              <w:pStyle w:val="Encabezado"/>
+              <w:tabs>
+                <w:tab w:val="left" w:pos="2108"/>
+                <w:tab w:val="right" w:pos="9602"/>
+              </w:tabs>
+              <w:rPr>
+                <w:rFonts w:ascii="Tahoma" w:eastAsia="SimHei" w:hAnsi="Tahoma" w:cs="Tahoma"/>
+                <w:sz w:val="24"/>
+                <w:szCs w:val="24"/>
+                <w:lang w:val="es-ES_tradnl" w:eastAsia="ar-SA"/>
+              </w:rPr>
+            </w:pPr>
+            <w:r>
+              <w:rPr>
+                <w:rFonts w:ascii="Tahoma" w:eastAsia="SimHei" w:hAnsi="Tahoma" w:cs="Tahoma"/>
+                <w:sz w:val="24"/>
+                <w:szCs w:val="24"/>
+                <w:lang w:val="es-ES_tradnl" w:eastAsia="ar-SA"/>
+              </w:rPr>
+              <w:t>Fecha de la revisión:</w:t>
+            </w:r>
+            <w:r>
+              <w:rPr>
+                <w:rFonts w:ascii="Tahoma" w:eastAsia="SimHei" w:hAnsi="Tahoma" w:cs="Tahoma"/>
+                <w:sz w:val="24"/>
+                <w:szCs w:val="24"/>
+                <w:lang w:val="es-ES_tradnl" w:eastAsia="ar-SA"/>
+              </w:rPr>
+              <w:t>17/05/13</w:t>
+            </w:r>
+          </w:p>
+        </w:tc>
+        <w:tc>
+          <w:tcPr>
+            <w:tcW w:w="4607" w:type="dxa"/>
+          </w:tcPr>
+          <w:p>
+            <w:pPr>
+              <w:pStyle w:val="Encabezado"/>
+              <w:tabs>
+                <w:tab w:val="left" w:pos="2108"/>
+                <w:tab w:val="right" w:pos="9602"/>
+              </w:tabs>
+              <w:rPr>
+                <w:rFonts w:ascii="Tahoma" w:eastAsia="SimHei" w:hAnsi="Tahoma" w:cs="Tahoma"/>
+                <w:sz w:val="24"/>
+                <w:szCs w:val="24"/>
+                <w:lang w:val="es-ES_tradnl" w:eastAsia="ar-SA"/>
+              </w:rPr>
+            </w:pPr>
+            <w:r>
+              <w:rPr>
+                <w:rFonts w:ascii="Tahoma" w:eastAsia="SimHei" w:hAnsi="Tahoma" w:cs="Tahoma"/>
+                <w:sz w:val="24"/>
+                <w:szCs w:val="24"/>
+                <w:lang w:val="es-ES_tradnl" w:eastAsia="ar-SA"/>
+              </w:rPr>
+              <w:t>Hora:</w:t>
+            </w:r>
+            <w:r>
+              <w:rPr>
+                <w:rFonts w:ascii="Tahoma" w:eastAsia="SimHei" w:hAnsi="Tahoma" w:cs="Tahoma"/>
+                <w:sz w:val="24"/>
+                <w:szCs w:val="24"/>
+                <w:lang w:val="es-ES_tradnl" w:eastAsia="ar-SA"/>
+              </w:rPr>
+              <w:t xml:space="preserve"> 22:10</w:t>
+            </w:r>
+          </w:p>
+        </w:tc>
+      </w:tr>
+      <w:tr>
+        <w:trPr>
+          <w:trHeight w:val="346"/>
+        </w:trPr>
+        <w:tc>
+          <w:tcPr>
+            <w:tcW w:w="10881" w:type="dxa"/>
+            <w:gridSpan w:val="2"/>
+          </w:tcPr>
+          <w:p>
+            <w:pPr>
+              <w:pStyle w:val="Encabezado"/>
+              <w:tabs>
+                <w:tab w:val="left" w:pos="2108"/>
+                <w:tab w:val="left" w:pos="3802"/>
+              </w:tabs>
+              <w:jc w:val="both"/>
+              <w:rPr>
+                <w:rFonts w:ascii="Tahoma" w:eastAsia="SimHei" w:hAnsi="Tahoma" w:cs="Tahoma"/>
+                <w:sz w:val="24"/>
+                <w:szCs w:val="24"/>
+                <w:lang w:val="es-ES_tradnl" w:eastAsia="ar-SA"/>
+              </w:rPr>
+            </w:pPr>
+            <w:r>
+              <w:rPr>
+                <w:rFonts w:ascii="Tahoma" w:eastAsia="SimHei" w:hAnsi="Tahoma" w:cs="Tahoma"/>
+                <w:sz w:val="24"/>
+                <w:szCs w:val="24"/>
+                <w:lang w:val="es-ES_tradnl" w:eastAsia="ar-SA"/>
+              </w:rPr>
+              <w:t>Elemento de Configuración:</w:t>
+            </w:r>
+            <w:r>
+              <w:rPr>
+                <w:rFonts w:ascii="Tahoma" w:eastAsia="SimHei" w:hAnsi="Tahoma" w:cs="Tahoma"/>
+                <w:sz w:val="24"/>
+                <w:szCs w:val="24"/>
+                <w:lang w:val="es-ES_tradnl" w:eastAsia="ar-SA"/>
+              </w:rPr>
+              <w:t xml:space="preserve"> Interfaz de </w:t>
+            </w:r>
+            <w:r>
+              <w:rPr>
+                <w:rFonts w:ascii="Tahoma" w:eastAsia="SimHei" w:hAnsi="Tahoma" w:cs="Tahoma"/>
+                <w:sz w:val="24"/>
+                <w:szCs w:val="24"/>
+                <w:lang w:val="es-ES_tradnl" w:eastAsia="ar-SA"/>
+              </w:rPr>
+              <w:t>Cliente</w:t>
+            </w:r>
+          </w:p>
+        </w:tc>
+      </w:tr>
+      <w:tr>
+        <w:trPr>
+          <w:trHeight w:val="346"/>
+        </w:trPr>
+        <w:tc>
+          <w:tcPr>
+            <w:tcW w:w="10881" w:type="dxa"/>
+            <w:gridSpan w:val="2"/>
+          </w:tcPr>
+          <w:p>
+            <w:pPr>
+              <w:pStyle w:val="Encabezado"/>
+              <w:tabs>
+                <w:tab w:val="left" w:pos="2108"/>
+                <w:tab w:val="left" w:pos="3802"/>
+              </w:tabs>
+              <w:jc w:val="both"/>
+              <w:rPr>
+                <w:rFonts w:ascii="Tahoma" w:eastAsia="SimHei" w:hAnsi="Tahoma" w:cs="Tahoma"/>
+                <w:sz w:val="24"/>
+                <w:szCs w:val="24"/>
+                <w:lang w:val="es-ES_tradnl" w:eastAsia="ar-SA"/>
+              </w:rPr>
+            </w:pPr>
+            <w:r>
+              <w:rPr>
+                <w:rFonts w:ascii="Tahoma" w:eastAsia="SimHei" w:hAnsi="Tahoma" w:cs="Tahoma"/>
+                <w:sz w:val="24"/>
+                <w:szCs w:val="24"/>
+                <w:lang w:val="es-ES_tradnl" w:eastAsia="ar-SA"/>
+              </w:rPr>
+              <w:t>Encargado:</w:t>
+            </w:r>
+          </w:p>
+        </w:tc>
+      </w:tr>
+      <w:tr>
+        <w:tc>
+          <w:tcPr>
+            <w:tcW w:w="10881" w:type="dxa"/>
+            <w:gridSpan w:val="2"/>
+          </w:tcPr>
+          <w:p>
+            <w:pPr>
+              <w:pStyle w:val="Encabezado"/>
+              <w:tabs>
+                <w:tab w:val="left" w:pos="2108"/>
+                <w:tab w:val="right" w:pos="9602"/>
+              </w:tabs>
+              <w:rPr>
+                <w:rFonts w:ascii="Tahoma" w:eastAsia="SimHei" w:hAnsi="Tahoma" w:cs="Tahoma"/>
+                <w:sz w:val="24"/>
+                <w:szCs w:val="24"/>
+                <w:lang w:val="es-ES_tradnl" w:eastAsia="ar-SA"/>
+              </w:rPr>
+            </w:pPr>
+            <w:r>
+              <w:rPr>
+                <w:rFonts w:ascii="Tahoma" w:eastAsia="SimHei" w:hAnsi="Tahoma" w:cs="Tahoma"/>
+                <w:sz w:val="24"/>
+                <w:szCs w:val="24"/>
+                <w:lang w:val="es-ES_tradnl" w:eastAsia="ar-SA"/>
+              </w:rPr>
+              <w:t>Preguntas de comprobación:</w:t>
+            </w:r>
+          </w:p>
+          <w:p>
+            <w:pPr>
+              <w:pStyle w:val="Textosinformato"/>
+              <w:ind w:left="360"/>
+              <w:rPr>
+                <w:rFonts w:ascii="Tahoma" w:eastAsia="SimHei" w:hAnsi="Tahoma" w:cs="Tahoma"/>
+                <w:sz w:val="24"/>
+                <w:szCs w:val="24"/>
+                <w:lang w:eastAsia="ar-SA"/>
+              </w:rPr>
+            </w:pPr>
+            <w:r>
+              <w:rPr>
+                <w:rFonts w:ascii="Tahoma" w:eastAsia="SimHei" w:hAnsi="Tahoma" w:cs="Tahoma"/>
+                <w:sz w:val="24"/>
+                <w:szCs w:val="24"/>
+                <w:lang w:eastAsia="ar-SA"/>
+              </w:rPr>
+              <w:t>- ¿Se encuentra el elemento en revisión actualizado?</w:t>
+            </w:r>
+          </w:p>
+          <w:p>
+            <w:pPr>
+              <w:pStyle w:val="Textosinformato"/>
+              <w:ind w:left="360"/>
+              <w:rPr>
+                <w:rFonts w:ascii="Tahoma" w:eastAsia="SimHei" w:hAnsi="Tahoma" w:cs="Tahoma"/>
+                <w:sz w:val="24"/>
+                <w:szCs w:val="24"/>
+                <w:lang w:eastAsia="ar-SA"/>
+              </w:rPr>
+            </w:pPr>
+            <w:r>
+              <w:rPr>
+                <w:rFonts w:ascii="Tahoma" w:eastAsia="SimHei" w:hAnsi="Tahoma" w:cs="Tahoma"/>
+                <w:sz w:val="24"/>
+                <w:szCs w:val="24"/>
+                <w:lang w:eastAsia="ar-SA"/>
+              </w:rPr>
+              <w:t>Si</w:t>
+            </w:r>
+          </w:p>
+          <w:p>
+            <w:pPr>
+              <w:pStyle w:val="Textosinformato"/>
+              <w:ind w:left="360"/>
+              <w:rPr>
+                <w:rFonts w:ascii="Tahoma" w:eastAsia="SimHei" w:hAnsi="Tahoma" w:cs="Tahoma"/>
+                <w:sz w:val="24"/>
+                <w:szCs w:val="24"/>
+                <w:lang w:eastAsia="ar-SA"/>
+              </w:rPr>
+            </w:pPr>
+            <w:r>
+              <w:rPr>
+                <w:rFonts w:ascii="Tahoma" w:eastAsia="SimHei" w:hAnsi="Tahoma" w:cs="Tahoma"/>
+                <w:sz w:val="24"/>
+                <w:szCs w:val="24"/>
+                <w:lang w:eastAsia="ar-SA"/>
+              </w:rPr>
+              <w:t>-</w:t>
+            </w:r>
+            <w:r>
+              <w:rPr>
+                <w:rFonts w:ascii="Tahoma" w:eastAsia="SimHei" w:hAnsi="Tahoma" w:cs="Tahoma"/>
+                <w:sz w:val="24"/>
+                <w:szCs w:val="24"/>
+                <w:lang w:eastAsia="ar-SA"/>
+              </w:rPr>
+              <w:t xml:space="preserve"> </w:t>
+            </w:r>
+            <w:r>
+              <w:rPr>
+                <w:rFonts w:ascii="Tahoma" w:eastAsia="SimHei" w:hAnsi="Tahoma" w:cs="Tahoma"/>
+                <w:sz w:val="24"/>
+                <w:szCs w:val="24"/>
+                <w:lang w:eastAsia="ar-SA"/>
+              </w:rPr>
+              <w:t>¿Resulta fácil</w:t>
+            </w:r>
+            <w:r>
+              <w:rPr>
+                <w:rFonts w:ascii="Tahoma" w:eastAsia="SimHei" w:hAnsi="Tahoma" w:cs="Tahoma"/>
+                <w:sz w:val="24"/>
+                <w:szCs w:val="24"/>
+                <w:lang w:eastAsia="ar-SA"/>
+              </w:rPr>
+              <w:t xml:space="preserve"> y cómodo </w:t>
+            </w:r>
+            <w:r>
+              <w:rPr>
+                <w:rFonts w:ascii="Tahoma" w:eastAsia="SimHei" w:hAnsi="Tahoma" w:cs="Tahoma"/>
+                <w:sz w:val="24"/>
+                <w:szCs w:val="24"/>
+                <w:lang w:eastAsia="ar-SA"/>
+              </w:rPr>
+              <w:t>interactuar con la interfaz?</w:t>
+            </w:r>
+          </w:p>
+          <w:p>
+            <w:pPr>
+              <w:pStyle w:val="Textosinformato"/>
+              <w:ind w:left="360"/>
+              <w:rPr>
+                <w:rFonts w:ascii="Tahoma" w:eastAsia="SimHei" w:hAnsi="Tahoma" w:cs="Tahoma"/>
+                <w:sz w:val="24"/>
+                <w:szCs w:val="24"/>
+                <w:lang w:eastAsia="ar-SA"/>
+              </w:rPr>
+            </w:pPr>
+            <w:r>
+              <w:rPr>
+                <w:rFonts w:ascii="Tahoma" w:eastAsia="SimHei" w:hAnsi="Tahoma" w:cs="Tahoma"/>
+                <w:sz w:val="24"/>
+                <w:szCs w:val="24"/>
+                <w:lang w:eastAsia="ar-SA"/>
+              </w:rPr>
+              <w:t>Resulta fácil en gran medida.</w:t>
+            </w:r>
+          </w:p>
+          <w:p>
+            <w:pPr>
+              <w:pStyle w:val="Textosinformato"/>
+              <w:ind w:left="360"/>
+              <w:rPr>
+                <w:rFonts w:ascii="Tahoma" w:eastAsia="SimHei" w:hAnsi="Tahoma" w:cs="Tahoma"/>
+                <w:sz w:val="24"/>
+                <w:szCs w:val="24"/>
+                <w:lang w:eastAsia="ar-SA"/>
+              </w:rPr>
+            </w:pPr>
+            <w:r>
+              <w:rPr>
+                <w:rFonts w:ascii="Tahoma" w:eastAsia="SimHei" w:hAnsi="Tahoma" w:cs="Tahoma"/>
+                <w:sz w:val="24"/>
+                <w:szCs w:val="24"/>
+                <w:lang w:eastAsia="ar-SA"/>
+              </w:rPr>
+              <w:t>- ¿La interfaz en revisión cumple con los estándares de diseños establecidos?</w:t>
+            </w:r>
+          </w:p>
+          <w:p>
+            <w:pPr>
+              <w:pStyle w:val="Textosinformato"/>
+              <w:ind w:left="360"/>
+              <w:rPr>
+                <w:rFonts w:ascii="Tahoma" w:eastAsia="SimHei" w:hAnsi="Tahoma" w:cs="Tahoma"/>
+                <w:sz w:val="24"/>
+                <w:szCs w:val="24"/>
+                <w:lang w:eastAsia="ar-SA"/>
+              </w:rPr>
+            </w:pPr>
+            <w:r>
+              <w:rPr>
+                <w:rFonts w:ascii="Tahoma" w:eastAsia="SimHei" w:hAnsi="Tahoma" w:cs="Tahoma"/>
+                <w:sz w:val="24"/>
+                <w:szCs w:val="24"/>
+                <w:lang w:eastAsia="ar-SA"/>
+              </w:rPr>
+              <w:t>En cierta medida cumple con los estándares de diseños establecidos, solo que se debe</w:t>
+            </w:r>
+            <w:r>
+              <w:rPr>
+                <w:rFonts w:ascii="Tahoma" w:eastAsia="SimHei" w:hAnsi="Tahoma" w:cs="Tahoma"/>
+                <w:sz w:val="24"/>
+                <w:szCs w:val="24"/>
+                <w:lang w:eastAsia="ar-SA"/>
+              </w:rPr>
+              <w:t xml:space="preserve"> mejorar el uso del CSS, ya que no se encuentran bien distribuidos en la pantalla.</w:t>
+            </w:r>
+          </w:p>
+          <w:p>
+            <w:pPr>
+              <w:pStyle w:val="Textosinformato"/>
+              <w:ind w:left="360"/>
+              <w:rPr>
+                <w:rFonts w:ascii="Tahoma" w:eastAsia="SimHei" w:hAnsi="Tahoma" w:cs="Tahoma"/>
+                <w:sz w:val="24"/>
+                <w:szCs w:val="24"/>
+                <w:lang w:eastAsia="ar-SA"/>
+              </w:rPr>
+            </w:pPr>
+            <w:r>
+              <w:rPr>
+                <w:rFonts w:ascii="Tahoma" w:eastAsia="SimHei" w:hAnsi="Tahoma" w:cs="Tahoma"/>
+                <w:sz w:val="24"/>
+                <w:szCs w:val="24"/>
+                <w:lang w:eastAsia="ar-SA"/>
+              </w:rPr>
+              <w:t xml:space="preserve">- ¿La interfaz en revisión cumple con la especificación de funcionalidad declarados en los requerimientos?  </w:t>
+            </w:r>
+          </w:p>
+          <w:p>
+            <w:pPr>
+              <w:pStyle w:val="Textosinformato"/>
+              <w:ind w:left="360"/>
+              <w:rPr>
+                <w:rFonts w:ascii="Tahoma" w:eastAsia="SimHei" w:hAnsi="Tahoma" w:cs="Tahoma"/>
+                <w:sz w:val="24"/>
+                <w:szCs w:val="24"/>
+                <w:lang w:eastAsia="ar-SA"/>
+              </w:rPr>
+            </w:pPr>
+            <w:r>
+              <w:rPr>
+                <w:rFonts w:ascii="Tahoma" w:eastAsia="SimHei" w:hAnsi="Tahoma" w:cs="Tahoma"/>
+                <w:sz w:val="24"/>
+                <w:szCs w:val="24"/>
+                <w:lang w:eastAsia="ar-SA"/>
+              </w:rPr>
+              <w:t>Cumple con las especificaciones requeridas</w:t>
+            </w:r>
+          </w:p>
+          <w:p>
+            <w:pPr>
+              <w:pStyle w:val="Textosinformato"/>
+              <w:ind w:left="360"/>
+              <w:rPr>
+                <w:rFonts w:ascii="Tahoma" w:eastAsia="SimHei" w:hAnsi="Tahoma" w:cs="Tahoma"/>
+                <w:sz w:val="24"/>
+                <w:szCs w:val="24"/>
+                <w:lang w:eastAsia="ar-SA"/>
+              </w:rPr>
+            </w:pPr>
+          </w:p>
+          <w:p>
+            <w:pPr>
+              <w:pStyle w:val="Encabezado"/>
+              <w:tabs>
+                <w:tab w:val="left" w:pos="2108"/>
+                <w:tab w:val="right" w:pos="9602"/>
+              </w:tabs>
+              <w:rPr>
+                <w:rFonts w:ascii="Tahoma" w:eastAsia="SimHei" w:hAnsi="Tahoma" w:cs="Tahoma"/>
+                <w:sz w:val="24"/>
+                <w:szCs w:val="24"/>
+                <w:lang w:val="es-ES_tradnl" w:eastAsia="ar-SA"/>
+              </w:rPr>
+            </w:pPr>
+            <w:r>
+              <w:rPr>
+                <w:rFonts w:ascii="Tahoma" w:eastAsia="SimHei" w:hAnsi="Tahoma" w:cs="Tahoma"/>
+                <w:sz w:val="24"/>
+                <w:szCs w:val="24"/>
+                <w:lang w:val="es-ES_tradnl" w:eastAsia="ar-SA"/>
+              </w:rPr>
+              <w:t xml:space="preserve">Resultado Obtenido: </w:t>
+            </w:r>
+            <w:r>
+              <w:rPr>
+                <w:rFonts w:ascii="Tahoma" w:eastAsia="SimHei" w:hAnsi="Tahoma" w:cs="Tahoma"/>
+                <w:sz w:val="24"/>
+                <w:szCs w:val="24"/>
+                <w:lang w:val="es-ES_tradnl" w:eastAsia="ar-SA"/>
+              </w:rPr>
+              <w:t>Se debe mejorar el uso de CSS.</w:t>
+            </w:r>
+          </w:p>
+          <w:p>
+            <w:pPr>
+              <w:pStyle w:val="Encabezado"/>
+              <w:tabs>
+                <w:tab w:val="left" w:pos="2108"/>
+                <w:tab w:val="right" w:pos="9602"/>
+              </w:tabs>
+              <w:rPr>
+                <w:rFonts w:ascii="Tahoma" w:eastAsia="SimHei" w:hAnsi="Tahoma" w:cs="Tahoma"/>
+                <w:sz w:val="24"/>
+                <w:szCs w:val="24"/>
+                <w:lang w:val="es-ES_tradnl" w:eastAsia="ar-SA"/>
+              </w:rPr>
+            </w:pPr>
+            <w:r>
+              <w:rPr>
+                <w:rFonts w:ascii="Tahoma" w:eastAsia="SimHei" w:hAnsi="Tahoma" w:cs="Tahoma"/>
+                <w:sz w:val="24"/>
+                <w:szCs w:val="24"/>
+                <w:lang w:val="es-ES_tradnl" w:eastAsia="ar-SA"/>
+              </w:rPr>
+              <w:t>Otras Observaciones:</w:t>
+            </w:r>
+            <w:r>
+              <w:rPr>
+                <w:rFonts w:ascii="Tahoma" w:eastAsia="SimHei" w:hAnsi="Tahoma" w:cs="Tahoma"/>
+                <w:sz w:val="24"/>
+                <w:szCs w:val="24"/>
+                <w:lang w:val="es-ES_tradnl" w:eastAsia="ar-SA"/>
+              </w:rPr>
+              <w:t xml:space="preserve"> Se volverá a hacer una revisión del mismo luego de ser aplicado los CSS necesarios y especificados.</w:t>
+            </w:r>
+          </w:p>
+          <w:p>
+            <w:pPr>
+              <w:pStyle w:val="Encabezado"/>
+              <w:tabs>
+                <w:tab w:val="left" w:pos="2108"/>
+                <w:tab w:val="right" w:pos="9602"/>
+              </w:tabs>
+              <w:rPr>
+                <w:rFonts w:ascii="Tahoma" w:eastAsia="SimHei" w:hAnsi="Tahoma" w:cs="Tahoma"/>
+                <w:sz w:val="24"/>
+                <w:szCs w:val="24"/>
+                <w:lang w:val="es-ES_tradnl" w:eastAsia="ar-SA"/>
+              </w:rPr>
+            </w:pPr>
+          </w:p>
+        </w:tc>
+      </w:tr>
+    </w:tbl>
     <w:p>
       <w:pPr>
         <w:rPr>
@@ -6904,7 +7474,6 @@
           <w:sz w:val="28"/>
           <w:szCs w:val="28"/>
         </w:rPr>
-        <w:lastRenderedPageBreak/>
         <w:t>Revisión de Documentación:</w:t>
       </w:r>
     </w:p>

</xml_diff>

<commit_message>
Testeo Completo del ABM Funcionarios
#17 y #34 : Testeo completo del ABM Funcionarios mediante los casos de
prueba
</commit_message>
<xml_diff>
--- a/documentación/Pruebas y Revisiones.docx
+++ b/documentación/Pruebas y Revisiones.docx
@@ -6813,7 +6813,16 @@
                 <w:szCs w:val="24"/>
                 <w:lang w:val="es-ES_tradnl" w:eastAsia="ar-SA"/>
               </w:rPr>
-              <w:t>17/05/13</w:t>
+              <w:t>18</w:t>
+            </w:r>
+            <w:r>
+              <w:rPr>
+                <w:rFonts w:ascii="Tahoma" w:eastAsia="SimHei" w:hAnsi="Tahoma" w:cs="Tahoma"/>
+                <w:sz w:val="24"/>
+                <w:szCs w:val="24"/>
+                <w:lang w:val="es-ES_tradnl" w:eastAsia="ar-SA"/>
+              </w:rPr>
+              <w:t>/05/13</w:t>
             </w:r>
           </w:p>
         </w:tc>

</xml_diff>

<commit_message>
Testeo de la Página Principal y Login
Tarea: #12 #13 y #34 ; Testeo de la Página Principal y Login aplicando
los Casos de Revisiones.
</commit_message>
<xml_diff>
--- a/documentación/Pruebas y Revisiones.docx
+++ b/documentación/Pruebas y Revisiones.docx
@@ -6905,16 +6905,7 @@
                 <w:szCs w:val="24"/>
                 <w:lang w:val="es-ES_tradnl" w:eastAsia="ar-SA"/>
               </w:rPr>
-              <w:t xml:space="preserve"> Interfaz de </w:t>
-            </w:r>
-            <w:r>
-              <w:rPr>
-                <w:rFonts w:ascii="Tahoma" w:eastAsia="SimHei" w:hAnsi="Tahoma" w:cs="Tahoma"/>
-                <w:sz w:val="24"/>
-                <w:szCs w:val="24"/>
-                <w:lang w:val="es-ES_tradnl" w:eastAsia="ar-SA"/>
-              </w:rPr>
-              <w:t>Cliente</w:t>
+              <w:t xml:space="preserve"> Interfaz de Cliente</w:t>
             </w:r>
           </w:p>
         </w:tc>
@@ -7318,6 +7309,689 @@
         </w:rPr>
       </w:pPr>
     </w:p>
+    <w:p>
+      <w:pPr>
+        <w:rPr>
+          <w:b/>
+          <w:bCs/>
+          <w:i/>
+          <w:iCs/>
+          <w:sz w:val="28"/>
+          <w:szCs w:val="28"/>
+        </w:rPr>
+      </w:pPr>
+    </w:p>
+    <w:p>
+      <w:pPr>
+        <w:rPr>
+          <w:b/>
+          <w:bCs/>
+          <w:i/>
+          <w:iCs/>
+          <w:sz w:val="28"/>
+          <w:szCs w:val="28"/>
+        </w:rPr>
+      </w:pPr>
+    </w:p>
+    <w:tbl>
+      <w:tblPr>
+        <w:tblpPr w:leftFromText="141" w:rightFromText="141" w:vertAnchor="page" w:horzAnchor="margin" w:tblpXSpec="center" w:tblpY="2262"/>
+        <w:tblW w:w="10881" w:type="dxa"/>
+        <w:tblBorders>
+          <w:top w:val="single" w:sz="4" w:space="0" w:color="auto"/>
+          <w:left w:val="single" w:sz="4" w:space="0" w:color="auto"/>
+          <w:bottom w:val="single" w:sz="4" w:space="0" w:color="auto"/>
+          <w:right w:val="single" w:sz="4" w:space="0" w:color="auto"/>
+          <w:insideH w:val="single" w:sz="4" w:space="0" w:color="auto"/>
+          <w:insideV w:val="single" w:sz="4" w:space="0" w:color="auto"/>
+        </w:tblBorders>
+        <w:tblLook w:val="01E0"/>
+      </w:tblPr>
+      <w:tblGrid>
+        <w:gridCol w:w="6274"/>
+        <w:gridCol w:w="4607"/>
+      </w:tblGrid>
+      <w:tr>
+        <w:trPr>
+          <w:trHeight w:val="353"/>
+        </w:trPr>
+        <w:tc>
+          <w:tcPr>
+            <w:tcW w:w="10881" w:type="dxa"/>
+            <w:gridSpan w:val="2"/>
+            <w:shd w:val="clear" w:color="auto" w:fill="4BACC6"/>
+          </w:tcPr>
+          <w:p>
+            <w:pPr>
+              <w:pStyle w:val="Encabezado"/>
+              <w:tabs>
+                <w:tab w:val="left" w:pos="2822"/>
+              </w:tabs>
+              <w:jc w:val="both"/>
+              <w:rPr>
+                <w:rFonts w:ascii="Tahoma" w:eastAsia="SimHei" w:hAnsi="Tahoma" w:cs="Tahoma"/>
+                <w:b/>
+                <w:bCs/>
+                <w:sz w:val="24"/>
+                <w:szCs w:val="24"/>
+                <w:lang w:val="es-ES_tradnl" w:eastAsia="ar-SA"/>
+              </w:rPr>
+            </w:pPr>
+            <w:r>
+              <w:rPr>
+                <w:rFonts w:ascii="Tahoma" w:eastAsia="SimHei" w:hAnsi="Tahoma" w:cs="Tahoma"/>
+                <w:b/>
+                <w:bCs/>
+                <w:sz w:val="24"/>
+                <w:szCs w:val="24"/>
+                <w:lang w:val="es-ES_tradnl" w:eastAsia="ar-SA"/>
+              </w:rPr>
+              <w:t>Tipo de Revisión: de Diseño de I</w:t>
+            </w:r>
+            <w:r>
+              <w:rPr>
+                <w:rFonts w:ascii="Tahoma" w:eastAsia="SimHei" w:hAnsi="Tahoma" w:cs="Tahoma"/>
+                <w:b/>
+                <w:bCs/>
+                <w:sz w:val="24"/>
+                <w:szCs w:val="24"/>
+                <w:lang w:val="es-ES_tradnl" w:eastAsia="ar-SA"/>
+              </w:rPr>
+              <w:t>nterfaces</w:t>
+            </w:r>
+          </w:p>
+        </w:tc>
+      </w:tr>
+      <w:tr>
+        <w:trPr>
+          <w:trHeight w:val="349"/>
+        </w:trPr>
+        <w:tc>
+          <w:tcPr>
+            <w:tcW w:w="6274" w:type="dxa"/>
+          </w:tcPr>
+          <w:p>
+            <w:pPr>
+              <w:pStyle w:val="Encabezado"/>
+              <w:tabs>
+                <w:tab w:val="left" w:pos="2108"/>
+                <w:tab w:val="right" w:pos="9602"/>
+              </w:tabs>
+              <w:rPr>
+                <w:rFonts w:ascii="Tahoma" w:eastAsia="SimHei" w:hAnsi="Tahoma" w:cs="Tahoma"/>
+                <w:sz w:val="24"/>
+                <w:szCs w:val="24"/>
+                <w:lang w:val="es-ES_tradnl" w:eastAsia="ar-SA"/>
+              </w:rPr>
+            </w:pPr>
+            <w:r>
+              <w:rPr>
+                <w:rFonts w:ascii="Tahoma" w:eastAsia="SimHei" w:hAnsi="Tahoma" w:cs="Tahoma"/>
+                <w:sz w:val="24"/>
+                <w:szCs w:val="24"/>
+                <w:lang w:val="es-ES_tradnl" w:eastAsia="ar-SA"/>
+              </w:rPr>
+              <w:t>Fecha de la revisión:</w:t>
+            </w:r>
+            <w:r>
+              <w:rPr>
+                <w:rFonts w:ascii="Tahoma" w:eastAsia="SimHei" w:hAnsi="Tahoma" w:cs="Tahoma"/>
+                <w:sz w:val="24"/>
+                <w:szCs w:val="24"/>
+                <w:lang w:val="es-ES_tradnl" w:eastAsia="ar-SA"/>
+              </w:rPr>
+              <w:t>20</w:t>
+            </w:r>
+            <w:r>
+              <w:rPr>
+                <w:rFonts w:ascii="Tahoma" w:eastAsia="SimHei" w:hAnsi="Tahoma" w:cs="Tahoma"/>
+                <w:sz w:val="24"/>
+                <w:szCs w:val="24"/>
+                <w:lang w:val="es-ES_tradnl" w:eastAsia="ar-SA"/>
+              </w:rPr>
+              <w:t>/05/13</w:t>
+            </w:r>
+          </w:p>
+        </w:tc>
+        <w:tc>
+          <w:tcPr>
+            <w:tcW w:w="4607" w:type="dxa"/>
+          </w:tcPr>
+          <w:p>
+            <w:pPr>
+              <w:pStyle w:val="Encabezado"/>
+              <w:tabs>
+                <w:tab w:val="left" w:pos="2108"/>
+                <w:tab w:val="right" w:pos="9602"/>
+              </w:tabs>
+              <w:rPr>
+                <w:rFonts w:ascii="Tahoma" w:eastAsia="SimHei" w:hAnsi="Tahoma" w:cs="Tahoma"/>
+                <w:sz w:val="24"/>
+                <w:szCs w:val="24"/>
+                <w:lang w:val="es-ES_tradnl" w:eastAsia="ar-SA"/>
+              </w:rPr>
+            </w:pPr>
+            <w:r>
+              <w:rPr>
+                <w:rFonts w:ascii="Tahoma" w:eastAsia="SimHei" w:hAnsi="Tahoma" w:cs="Tahoma"/>
+                <w:sz w:val="24"/>
+                <w:szCs w:val="24"/>
+                <w:lang w:val="es-ES_tradnl" w:eastAsia="ar-SA"/>
+              </w:rPr>
+              <w:t>Hora:</w:t>
+            </w:r>
+            <w:r>
+              <w:rPr>
+                <w:rFonts w:ascii="Tahoma" w:eastAsia="SimHei" w:hAnsi="Tahoma" w:cs="Tahoma"/>
+                <w:sz w:val="24"/>
+                <w:szCs w:val="24"/>
+                <w:lang w:val="es-ES_tradnl" w:eastAsia="ar-SA"/>
+              </w:rPr>
+              <w:t xml:space="preserve"> </w:t>
+            </w:r>
+            <w:r>
+              <w:rPr>
+                <w:rFonts w:ascii="Tahoma" w:eastAsia="SimHei" w:hAnsi="Tahoma" w:cs="Tahoma"/>
+                <w:sz w:val="24"/>
+                <w:szCs w:val="24"/>
+                <w:lang w:val="es-ES_tradnl" w:eastAsia="ar-SA"/>
+              </w:rPr>
+              <w:t>16:00</w:t>
+            </w:r>
+          </w:p>
+        </w:tc>
+      </w:tr>
+      <w:tr>
+        <w:trPr>
+          <w:trHeight w:val="346"/>
+        </w:trPr>
+        <w:tc>
+          <w:tcPr>
+            <w:tcW w:w="10881" w:type="dxa"/>
+            <w:gridSpan w:val="2"/>
+          </w:tcPr>
+          <w:p>
+            <w:pPr>
+              <w:pStyle w:val="Encabezado"/>
+              <w:tabs>
+                <w:tab w:val="left" w:pos="2108"/>
+                <w:tab w:val="left" w:pos="3802"/>
+              </w:tabs>
+              <w:jc w:val="both"/>
+              <w:rPr>
+                <w:rFonts w:ascii="Tahoma" w:eastAsia="SimHei" w:hAnsi="Tahoma" w:cs="Tahoma"/>
+                <w:sz w:val="24"/>
+                <w:szCs w:val="24"/>
+                <w:lang w:val="es-ES_tradnl" w:eastAsia="ar-SA"/>
+              </w:rPr>
+            </w:pPr>
+            <w:r>
+              <w:rPr>
+                <w:rFonts w:ascii="Tahoma" w:eastAsia="SimHei" w:hAnsi="Tahoma" w:cs="Tahoma"/>
+                <w:sz w:val="24"/>
+                <w:szCs w:val="24"/>
+                <w:lang w:val="es-ES_tradnl" w:eastAsia="ar-SA"/>
+              </w:rPr>
+              <w:t>Elemento de Configuración:</w:t>
+            </w:r>
+            <w:r>
+              <w:rPr>
+                <w:rFonts w:ascii="Tahoma" w:eastAsia="SimHei" w:hAnsi="Tahoma" w:cs="Tahoma"/>
+                <w:sz w:val="24"/>
+                <w:szCs w:val="24"/>
+                <w:lang w:val="es-ES_tradnl" w:eastAsia="ar-SA"/>
+              </w:rPr>
+              <w:t xml:space="preserve"> Interfaz de </w:t>
+            </w:r>
+            <w:proofErr w:type="spellStart"/>
+            <w:r>
+              <w:rPr>
+                <w:rFonts w:ascii="Tahoma" w:eastAsia="SimHei" w:hAnsi="Tahoma" w:cs="Tahoma"/>
+                <w:sz w:val="24"/>
+                <w:szCs w:val="24"/>
+                <w:lang w:val="es-ES_tradnl" w:eastAsia="ar-SA"/>
+              </w:rPr>
+              <w:t>Login</w:t>
+            </w:r>
+            <w:proofErr w:type="spellEnd"/>
+            <w:r>
+              <w:rPr>
+                <w:rFonts w:ascii="Tahoma" w:eastAsia="SimHei" w:hAnsi="Tahoma" w:cs="Tahoma"/>
+                <w:sz w:val="24"/>
+                <w:szCs w:val="24"/>
+                <w:lang w:val="es-ES_tradnl" w:eastAsia="ar-SA"/>
+              </w:rPr>
+              <w:t>/Página Principal</w:t>
+            </w:r>
+          </w:p>
+        </w:tc>
+      </w:tr>
+      <w:tr>
+        <w:trPr>
+          <w:trHeight w:val="346"/>
+        </w:trPr>
+        <w:tc>
+          <w:tcPr>
+            <w:tcW w:w="10881" w:type="dxa"/>
+            <w:gridSpan w:val="2"/>
+          </w:tcPr>
+          <w:p>
+            <w:pPr>
+              <w:pStyle w:val="Encabezado"/>
+              <w:tabs>
+                <w:tab w:val="left" w:pos="2108"/>
+                <w:tab w:val="left" w:pos="3802"/>
+              </w:tabs>
+              <w:jc w:val="both"/>
+              <w:rPr>
+                <w:rFonts w:ascii="Tahoma" w:eastAsia="SimHei" w:hAnsi="Tahoma" w:cs="Tahoma"/>
+                <w:sz w:val="24"/>
+                <w:szCs w:val="24"/>
+                <w:lang w:val="es-ES_tradnl" w:eastAsia="ar-SA"/>
+              </w:rPr>
+            </w:pPr>
+            <w:proofErr w:type="spellStart"/>
+            <w:r>
+              <w:rPr>
+                <w:rFonts w:ascii="Tahoma" w:eastAsia="SimHei" w:hAnsi="Tahoma" w:cs="Tahoma"/>
+                <w:sz w:val="24"/>
+                <w:szCs w:val="24"/>
+                <w:lang w:val="es-ES_tradnl" w:eastAsia="ar-SA"/>
+              </w:rPr>
+              <w:t>Encargado:</w:t>
+            </w:r>
+            <w:r>
+              <w:rPr>
+                <w:rFonts w:ascii="Tahoma" w:eastAsia="SimHei" w:hAnsi="Tahoma" w:cs="Tahoma"/>
+                <w:sz w:val="24"/>
+                <w:szCs w:val="24"/>
+                <w:lang w:val="es-ES_tradnl" w:eastAsia="ar-SA"/>
+              </w:rPr>
+              <w:t>Lizza</w:t>
+            </w:r>
+            <w:proofErr w:type="spellEnd"/>
+            <w:r>
+              <w:rPr>
+                <w:rFonts w:ascii="Tahoma" w:eastAsia="SimHei" w:hAnsi="Tahoma" w:cs="Tahoma"/>
+                <w:sz w:val="24"/>
+                <w:szCs w:val="24"/>
+                <w:lang w:val="es-ES_tradnl" w:eastAsia="ar-SA"/>
+              </w:rPr>
+              <w:t xml:space="preserve"> López</w:t>
+            </w:r>
+          </w:p>
+        </w:tc>
+      </w:tr>
+      <w:tr>
+        <w:tc>
+          <w:tcPr>
+            <w:tcW w:w="10881" w:type="dxa"/>
+            <w:gridSpan w:val="2"/>
+          </w:tcPr>
+          <w:p>
+            <w:pPr>
+              <w:pStyle w:val="Encabezado"/>
+              <w:tabs>
+                <w:tab w:val="left" w:pos="2108"/>
+                <w:tab w:val="right" w:pos="9602"/>
+              </w:tabs>
+              <w:rPr>
+                <w:rFonts w:ascii="Tahoma" w:eastAsia="SimHei" w:hAnsi="Tahoma" w:cs="Tahoma"/>
+                <w:sz w:val="24"/>
+                <w:szCs w:val="24"/>
+                <w:lang w:val="es-ES_tradnl" w:eastAsia="ar-SA"/>
+              </w:rPr>
+            </w:pPr>
+            <w:r>
+              <w:rPr>
+                <w:rFonts w:ascii="Tahoma" w:eastAsia="SimHei" w:hAnsi="Tahoma" w:cs="Tahoma"/>
+                <w:sz w:val="24"/>
+                <w:szCs w:val="24"/>
+                <w:lang w:val="es-ES_tradnl" w:eastAsia="ar-SA"/>
+              </w:rPr>
+              <w:t>Preguntas de comprobación:</w:t>
+            </w:r>
+          </w:p>
+          <w:p>
+            <w:pPr>
+              <w:pStyle w:val="Textosinformato"/>
+              <w:ind w:left="360"/>
+              <w:rPr>
+                <w:rFonts w:ascii="Tahoma" w:eastAsia="SimHei" w:hAnsi="Tahoma" w:cs="Tahoma"/>
+                <w:sz w:val="24"/>
+                <w:szCs w:val="24"/>
+                <w:lang w:eastAsia="ar-SA"/>
+              </w:rPr>
+            </w:pPr>
+            <w:r>
+              <w:rPr>
+                <w:rFonts w:ascii="Tahoma" w:eastAsia="SimHei" w:hAnsi="Tahoma" w:cs="Tahoma"/>
+                <w:sz w:val="24"/>
+                <w:szCs w:val="24"/>
+                <w:lang w:eastAsia="ar-SA"/>
+              </w:rPr>
+              <w:t>- ¿Se encuentra el elemento en revisión actualizado?</w:t>
+            </w:r>
+          </w:p>
+          <w:p>
+            <w:pPr>
+              <w:pStyle w:val="Textosinformato"/>
+              <w:ind w:left="360"/>
+              <w:rPr>
+                <w:rFonts w:ascii="Tahoma" w:eastAsia="SimHei" w:hAnsi="Tahoma" w:cs="Tahoma"/>
+                <w:sz w:val="24"/>
+                <w:szCs w:val="24"/>
+                <w:lang w:eastAsia="ar-SA"/>
+              </w:rPr>
+            </w:pPr>
+            <w:r>
+              <w:rPr>
+                <w:rFonts w:ascii="Tahoma" w:eastAsia="SimHei" w:hAnsi="Tahoma" w:cs="Tahoma"/>
+                <w:sz w:val="24"/>
+                <w:szCs w:val="24"/>
+                <w:lang w:eastAsia="ar-SA"/>
+              </w:rPr>
+              <w:t>Si</w:t>
+            </w:r>
+          </w:p>
+          <w:p>
+            <w:pPr>
+              <w:pStyle w:val="Textosinformato"/>
+              <w:ind w:left="360"/>
+              <w:rPr>
+                <w:rFonts w:ascii="Tahoma" w:eastAsia="SimHei" w:hAnsi="Tahoma" w:cs="Tahoma"/>
+                <w:sz w:val="24"/>
+                <w:szCs w:val="24"/>
+                <w:lang w:eastAsia="ar-SA"/>
+              </w:rPr>
+            </w:pPr>
+            <w:r>
+              <w:rPr>
+                <w:rFonts w:ascii="Tahoma" w:eastAsia="SimHei" w:hAnsi="Tahoma" w:cs="Tahoma"/>
+                <w:sz w:val="24"/>
+                <w:szCs w:val="24"/>
+                <w:lang w:eastAsia="ar-SA"/>
+              </w:rPr>
+              <w:t>-</w:t>
+            </w:r>
+            <w:r>
+              <w:rPr>
+                <w:rFonts w:ascii="Tahoma" w:eastAsia="SimHei" w:hAnsi="Tahoma" w:cs="Tahoma"/>
+                <w:sz w:val="24"/>
+                <w:szCs w:val="24"/>
+                <w:lang w:eastAsia="ar-SA"/>
+              </w:rPr>
+              <w:t xml:space="preserve"> </w:t>
+            </w:r>
+            <w:r>
+              <w:rPr>
+                <w:rFonts w:ascii="Tahoma" w:eastAsia="SimHei" w:hAnsi="Tahoma" w:cs="Tahoma"/>
+                <w:sz w:val="24"/>
+                <w:szCs w:val="24"/>
+                <w:lang w:eastAsia="ar-SA"/>
+              </w:rPr>
+              <w:t>¿Resulta fácil</w:t>
+            </w:r>
+            <w:r>
+              <w:rPr>
+                <w:rFonts w:ascii="Tahoma" w:eastAsia="SimHei" w:hAnsi="Tahoma" w:cs="Tahoma"/>
+                <w:sz w:val="24"/>
+                <w:szCs w:val="24"/>
+                <w:lang w:eastAsia="ar-SA"/>
+              </w:rPr>
+              <w:t xml:space="preserve"> y cómodo </w:t>
+            </w:r>
+            <w:r>
+              <w:rPr>
+                <w:rFonts w:ascii="Tahoma" w:eastAsia="SimHei" w:hAnsi="Tahoma" w:cs="Tahoma"/>
+                <w:sz w:val="24"/>
+                <w:szCs w:val="24"/>
+                <w:lang w:eastAsia="ar-SA"/>
+              </w:rPr>
+              <w:t>interactuar con la interfaz?</w:t>
+            </w:r>
+          </w:p>
+          <w:p>
+            <w:pPr>
+              <w:pStyle w:val="Textosinformato"/>
+              <w:ind w:left="360"/>
+              <w:rPr>
+                <w:rFonts w:ascii="Tahoma" w:eastAsia="SimHei" w:hAnsi="Tahoma" w:cs="Tahoma"/>
+                <w:sz w:val="24"/>
+                <w:szCs w:val="24"/>
+                <w:lang w:eastAsia="ar-SA"/>
+              </w:rPr>
+            </w:pPr>
+            <w:r>
+              <w:rPr>
+                <w:rFonts w:ascii="Tahoma" w:eastAsia="SimHei" w:hAnsi="Tahoma" w:cs="Tahoma"/>
+                <w:sz w:val="24"/>
+                <w:szCs w:val="24"/>
+                <w:lang w:eastAsia="ar-SA"/>
+              </w:rPr>
+              <w:t>Si</w:t>
+            </w:r>
+          </w:p>
+          <w:p>
+            <w:pPr>
+              <w:pStyle w:val="Textosinformato"/>
+              <w:ind w:left="360"/>
+              <w:rPr>
+                <w:rFonts w:ascii="Tahoma" w:eastAsia="SimHei" w:hAnsi="Tahoma" w:cs="Tahoma"/>
+                <w:sz w:val="24"/>
+                <w:szCs w:val="24"/>
+                <w:lang w:eastAsia="ar-SA"/>
+              </w:rPr>
+            </w:pPr>
+            <w:r>
+              <w:rPr>
+                <w:rFonts w:ascii="Tahoma" w:eastAsia="SimHei" w:hAnsi="Tahoma" w:cs="Tahoma"/>
+                <w:sz w:val="24"/>
+                <w:szCs w:val="24"/>
+                <w:lang w:eastAsia="ar-SA"/>
+              </w:rPr>
+              <w:t>- ¿La interfaz en revisión cumple con los estándares de diseños establecidos?</w:t>
+            </w:r>
+          </w:p>
+          <w:p>
+            <w:pPr>
+              <w:pStyle w:val="Textosinformato"/>
+              <w:ind w:left="360"/>
+              <w:rPr>
+                <w:rFonts w:ascii="Tahoma" w:eastAsia="SimHei" w:hAnsi="Tahoma" w:cs="Tahoma"/>
+                <w:sz w:val="24"/>
+                <w:szCs w:val="24"/>
+                <w:lang w:eastAsia="ar-SA"/>
+              </w:rPr>
+            </w:pPr>
+            <w:r>
+              <w:rPr>
+                <w:rFonts w:ascii="Tahoma" w:eastAsia="SimHei" w:hAnsi="Tahoma" w:cs="Tahoma"/>
+                <w:sz w:val="24"/>
+                <w:szCs w:val="24"/>
+                <w:lang w:eastAsia="ar-SA"/>
+              </w:rPr>
+              <w:t xml:space="preserve">Cumple en cierta medida con los estándares establecidos, lo que se debe mejorar tanto en página principal y </w:t>
+            </w:r>
+            <w:proofErr w:type="spellStart"/>
+            <w:r>
+              <w:rPr>
+                <w:rFonts w:ascii="Tahoma" w:eastAsia="SimHei" w:hAnsi="Tahoma" w:cs="Tahoma"/>
+                <w:sz w:val="24"/>
+                <w:szCs w:val="24"/>
+                <w:lang w:eastAsia="ar-SA"/>
+              </w:rPr>
+              <w:t>login</w:t>
+            </w:r>
+            <w:proofErr w:type="spellEnd"/>
+            <w:r>
+              <w:rPr>
+                <w:rFonts w:ascii="Tahoma" w:eastAsia="SimHei" w:hAnsi="Tahoma" w:cs="Tahoma"/>
+                <w:sz w:val="24"/>
+                <w:szCs w:val="24"/>
+                <w:lang w:eastAsia="ar-SA"/>
+              </w:rPr>
+              <w:t xml:space="preserve"> son los estilos CSS.</w:t>
+            </w:r>
+          </w:p>
+          <w:p>
+            <w:pPr>
+              <w:pStyle w:val="Textosinformato"/>
+              <w:ind w:left="360"/>
+              <w:rPr>
+                <w:rFonts w:ascii="Tahoma" w:eastAsia="SimHei" w:hAnsi="Tahoma" w:cs="Tahoma"/>
+                <w:sz w:val="24"/>
+                <w:szCs w:val="24"/>
+                <w:lang w:eastAsia="ar-SA"/>
+              </w:rPr>
+            </w:pPr>
+            <w:r>
+              <w:rPr>
+                <w:rFonts w:ascii="Tahoma" w:eastAsia="SimHei" w:hAnsi="Tahoma" w:cs="Tahoma"/>
+                <w:sz w:val="24"/>
+                <w:szCs w:val="24"/>
+                <w:lang w:eastAsia="ar-SA"/>
+              </w:rPr>
+              <w:t xml:space="preserve">- ¿La interfaz en revisión cumple con la especificación de funcionalidad declarados en los requerimientos?  </w:t>
+            </w:r>
+          </w:p>
+          <w:p>
+            <w:pPr>
+              <w:pStyle w:val="Textosinformato"/>
+              <w:ind w:left="360"/>
+              <w:rPr>
+                <w:rFonts w:ascii="Tahoma" w:eastAsia="SimHei" w:hAnsi="Tahoma" w:cs="Tahoma"/>
+                <w:sz w:val="24"/>
+                <w:szCs w:val="24"/>
+                <w:lang w:eastAsia="ar-SA"/>
+              </w:rPr>
+            </w:pPr>
+            <w:r>
+              <w:rPr>
+                <w:rFonts w:ascii="Tahoma" w:eastAsia="SimHei" w:hAnsi="Tahoma" w:cs="Tahoma"/>
+                <w:sz w:val="24"/>
+                <w:szCs w:val="24"/>
+                <w:lang w:eastAsia="ar-SA"/>
+              </w:rPr>
+              <w:t xml:space="preserve">Lo mismo, en cierta medida cumple con las funcionalidades; estaría faltando que se muestre mensajes de error o advertencia cuando el usuario por ejemplo intenta </w:t>
+            </w:r>
+            <w:proofErr w:type="spellStart"/>
+            <w:r>
+              <w:rPr>
+                <w:rFonts w:ascii="Tahoma" w:eastAsia="SimHei" w:hAnsi="Tahoma" w:cs="Tahoma"/>
+                <w:sz w:val="24"/>
+                <w:szCs w:val="24"/>
+                <w:lang w:eastAsia="ar-SA"/>
+              </w:rPr>
+              <w:t>loguearse</w:t>
+            </w:r>
+            <w:proofErr w:type="spellEnd"/>
+            <w:r>
+              <w:rPr>
+                <w:rFonts w:ascii="Tahoma" w:eastAsia="SimHei" w:hAnsi="Tahoma" w:cs="Tahoma"/>
+                <w:sz w:val="24"/>
+                <w:szCs w:val="24"/>
+                <w:lang w:eastAsia="ar-SA"/>
+              </w:rPr>
+              <w:t xml:space="preserve"> con un usuario no permitido (Aclarando que ya controla tipos de datos a ingresar tanto en usuario como en Contraseña). En la página principal debe habilitar ciertos menús solo a usuarios autorizados; lo que se irá controlando más adelante con los permisos de usuarios.</w:t>
+            </w:r>
+          </w:p>
+          <w:p>
+            <w:pPr>
+              <w:pStyle w:val="Textosinformato"/>
+              <w:ind w:left="360"/>
+              <w:rPr>
+                <w:rFonts w:ascii="Tahoma" w:eastAsia="SimHei" w:hAnsi="Tahoma" w:cs="Tahoma"/>
+                <w:sz w:val="24"/>
+                <w:szCs w:val="24"/>
+                <w:lang w:eastAsia="ar-SA"/>
+              </w:rPr>
+            </w:pPr>
+          </w:p>
+          <w:p>
+            <w:pPr>
+              <w:pStyle w:val="Encabezado"/>
+              <w:tabs>
+                <w:tab w:val="left" w:pos="2108"/>
+                <w:tab w:val="right" w:pos="9602"/>
+              </w:tabs>
+              <w:rPr>
+                <w:rFonts w:ascii="Tahoma" w:eastAsia="SimHei" w:hAnsi="Tahoma" w:cs="Tahoma"/>
+                <w:sz w:val="24"/>
+                <w:szCs w:val="24"/>
+                <w:lang w:val="es-ES_tradnl" w:eastAsia="ar-SA"/>
+              </w:rPr>
+            </w:pPr>
+            <w:r>
+              <w:rPr>
+                <w:rFonts w:ascii="Tahoma" w:eastAsia="SimHei" w:hAnsi="Tahoma" w:cs="Tahoma"/>
+                <w:sz w:val="24"/>
+                <w:szCs w:val="24"/>
+                <w:lang w:val="es-ES_tradnl" w:eastAsia="ar-SA"/>
+              </w:rPr>
+              <w:t xml:space="preserve">Resultado Obtenido: </w:t>
+            </w:r>
+            <w:r>
+              <w:rPr>
+                <w:rFonts w:ascii="Tahoma" w:eastAsia="SimHei" w:hAnsi="Tahoma" w:cs="Tahoma"/>
+                <w:sz w:val="24"/>
+                <w:szCs w:val="24"/>
+                <w:lang w:val="es-ES_tradnl" w:eastAsia="ar-SA"/>
+              </w:rPr>
+              <w:t>Más arriba se han especificado lo que esta correcto y lo que se irá mejorando.</w:t>
+            </w:r>
+          </w:p>
+          <w:p>
+            <w:pPr>
+              <w:pStyle w:val="Encabezado"/>
+              <w:tabs>
+                <w:tab w:val="left" w:pos="2108"/>
+                <w:tab w:val="right" w:pos="9602"/>
+              </w:tabs>
+              <w:rPr>
+                <w:rFonts w:ascii="Tahoma" w:eastAsia="SimHei" w:hAnsi="Tahoma" w:cs="Tahoma"/>
+                <w:sz w:val="24"/>
+                <w:szCs w:val="24"/>
+                <w:lang w:val="es-ES_tradnl" w:eastAsia="ar-SA"/>
+              </w:rPr>
+            </w:pPr>
+            <w:r>
+              <w:rPr>
+                <w:rFonts w:ascii="Tahoma" w:eastAsia="SimHei" w:hAnsi="Tahoma" w:cs="Tahoma"/>
+                <w:sz w:val="24"/>
+                <w:szCs w:val="24"/>
+                <w:lang w:val="es-ES_tradnl" w:eastAsia="ar-SA"/>
+              </w:rPr>
+              <w:t>Otras Observaciones:</w:t>
+            </w:r>
+            <w:r>
+              <w:rPr>
+                <w:rFonts w:ascii="Tahoma" w:eastAsia="SimHei" w:hAnsi="Tahoma" w:cs="Tahoma"/>
+                <w:sz w:val="24"/>
+                <w:szCs w:val="24"/>
+                <w:lang w:val="es-ES_tradnl" w:eastAsia="ar-SA"/>
+              </w:rPr>
+              <w:t xml:space="preserve"> Se volverá a hacer una revisión del mismo luego de ser aplicado los CSS necesarios y especificados.</w:t>
+            </w:r>
+          </w:p>
+          <w:p>
+            <w:pPr>
+              <w:pStyle w:val="Encabezado"/>
+              <w:tabs>
+                <w:tab w:val="left" w:pos="2108"/>
+                <w:tab w:val="right" w:pos="9602"/>
+              </w:tabs>
+              <w:rPr>
+                <w:rFonts w:ascii="Tahoma" w:eastAsia="SimHei" w:hAnsi="Tahoma" w:cs="Tahoma"/>
+                <w:sz w:val="24"/>
+                <w:szCs w:val="24"/>
+                <w:lang w:val="es-ES_tradnl" w:eastAsia="ar-SA"/>
+              </w:rPr>
+            </w:pPr>
+          </w:p>
+        </w:tc>
+      </w:tr>
+    </w:tbl>
     <w:p>
       <w:pPr>
         <w:rPr>

</xml_diff>